<commit_message>
Finished citing report. Created PDF copy.
</commit_message>
<xml_diff>
--- a/brendan-report.docx
+++ b/brendan-report.docx
@@ -795,34 +795,269 @@
           <w:kern w:val="28"/>
           <w:szCs w:val="24"/>
         </w:rPr>
-        <w:t xml:space="preserve">engineering blog. </w:t>
-      </w:r>
-      <w:r>
-        <w:rPr>
-          <w:rFonts w:eastAsiaTheme="majorEastAsia" w:cs="Times New Roman"/>
-          <w:spacing w:val="-10"/>
-          <w:kern w:val="28"/>
-          <w:szCs w:val="24"/>
-        </w:rPr>
-        <w:t>The equation-extraction system uses a UNET convolutional neural network as a region proposer.</w:t>
-      </w:r>
-      <w:r>
-        <w:rPr>
-          <w:rFonts w:eastAsiaTheme="majorEastAsia" w:cs="Times New Roman"/>
-          <w:spacing w:val="-10"/>
-          <w:kern w:val="28"/>
-          <w:szCs w:val="24"/>
-        </w:rPr>
-        <w:t xml:space="preserve"> Our equation translator </w:t>
-      </w:r>
-      <w:r>
-        <w:rPr>
-          <w:rFonts w:eastAsiaTheme="majorEastAsia" w:cs="Times New Roman"/>
-          <w:spacing w:val="-10"/>
-          <w:kern w:val="28"/>
-          <w:szCs w:val="24"/>
-        </w:rPr>
-        <w:t xml:space="preserve">is based on the markup de-compiler system published by Harvard NLP. </w:t>
+        <w:t>engineering blog</w:t>
+      </w:r>
+      <w:r>
+        <w:rPr>
+          <w:rFonts w:eastAsiaTheme="majorEastAsia" w:cs="Times New Roman"/>
+          <w:spacing w:val="-10"/>
+          <w:kern w:val="28"/>
+          <w:szCs w:val="24"/>
+        </w:rPr>
+        <w:t xml:space="preserve"> </w:t>
+      </w:r>
+      <w:sdt>
+        <w:sdtPr>
+          <w:rPr>
+            <w:rFonts w:eastAsiaTheme="majorEastAsia" w:cs="Times New Roman"/>
+            <w:spacing w:val="-10"/>
+            <w:kern w:val="28"/>
+            <w:szCs w:val="24"/>
+          </w:rPr>
+          <w:id w:val="-796905564"/>
+          <w:citation/>
+        </w:sdtPr>
+        <w:sdtContent>
+          <w:r>
+            <w:rPr>
+              <w:rFonts w:eastAsiaTheme="majorEastAsia" w:cs="Times New Roman"/>
+              <w:spacing w:val="-10"/>
+              <w:kern w:val="28"/>
+              <w:szCs w:val="24"/>
+            </w:rPr>
+            <w:fldChar w:fldCharType="begin"/>
+          </w:r>
+          <w:r>
+            <w:rPr>
+              <w:rFonts w:eastAsiaTheme="majorEastAsia" w:cs="Times New Roman"/>
+              <w:spacing w:val="-10"/>
+              <w:kern w:val="28"/>
+              <w:szCs w:val="24"/>
+              <w:lang w:val="en-US"/>
+            </w:rPr>
+            <w:instrText xml:space="preserve"> CITATION Dro16 \l 1033 </w:instrText>
+          </w:r>
+          <w:r>
+            <w:rPr>
+              <w:rFonts w:eastAsiaTheme="majorEastAsia" w:cs="Times New Roman"/>
+              <w:spacing w:val="-10"/>
+              <w:kern w:val="28"/>
+              <w:szCs w:val="24"/>
+            </w:rPr>
+            <w:fldChar w:fldCharType="separate"/>
+          </w:r>
+          <w:r>
+            <w:rPr>
+              <w:rFonts w:eastAsiaTheme="majorEastAsia" w:cs="Times New Roman"/>
+              <w:noProof/>
+              <w:spacing w:val="-10"/>
+              <w:kern w:val="28"/>
+              <w:szCs w:val="24"/>
+              <w:lang w:val="en-US"/>
+            </w:rPr>
+            <w:t>[1]</w:t>
+          </w:r>
+          <w:r>
+            <w:rPr>
+              <w:rFonts w:eastAsiaTheme="majorEastAsia" w:cs="Times New Roman"/>
+              <w:spacing w:val="-10"/>
+              <w:kern w:val="28"/>
+              <w:szCs w:val="24"/>
+            </w:rPr>
+            <w:fldChar w:fldCharType="end"/>
+          </w:r>
+        </w:sdtContent>
+      </w:sdt>
+      <w:r>
+        <w:rPr>
+          <w:rFonts w:eastAsiaTheme="majorEastAsia" w:cs="Times New Roman"/>
+          <w:spacing w:val="-10"/>
+          <w:kern w:val="28"/>
+          <w:szCs w:val="24"/>
+        </w:rPr>
+        <w:t xml:space="preserve">. </w:t>
+      </w:r>
+      <w:r>
+        <w:rPr>
+          <w:rFonts w:eastAsiaTheme="majorEastAsia" w:cs="Times New Roman"/>
+          <w:spacing w:val="-10"/>
+          <w:kern w:val="28"/>
+          <w:szCs w:val="24"/>
+        </w:rPr>
+        <w:t>The equation-extraction system uses a UNET convolutional neural network as a region proposer</w:t>
+      </w:r>
+      <w:sdt>
+        <w:sdtPr>
+          <w:rPr>
+            <w:rFonts w:eastAsiaTheme="majorEastAsia" w:cs="Times New Roman"/>
+            <w:spacing w:val="-10"/>
+            <w:kern w:val="28"/>
+            <w:szCs w:val="24"/>
+          </w:rPr>
+          <w:id w:val="-1947064654"/>
+          <w:citation/>
+        </w:sdtPr>
+        <w:sdtContent>
+          <w:r>
+            <w:rPr>
+              <w:rFonts w:eastAsiaTheme="majorEastAsia" w:cs="Times New Roman"/>
+              <w:spacing w:val="-10"/>
+              <w:kern w:val="28"/>
+              <w:szCs w:val="24"/>
+            </w:rPr>
+            <w:fldChar w:fldCharType="begin"/>
+          </w:r>
+          <w:r>
+            <w:rPr>
+              <w:rFonts w:eastAsiaTheme="majorEastAsia" w:cs="Times New Roman"/>
+              <w:spacing w:val="-10"/>
+              <w:kern w:val="28"/>
+              <w:szCs w:val="24"/>
+              <w:lang w:val="en-US"/>
+            </w:rPr>
+            <w:instrText xml:space="preserve"> CITATION Ron15 \l 1033 </w:instrText>
+          </w:r>
+          <w:r>
+            <w:rPr>
+              <w:rFonts w:eastAsiaTheme="majorEastAsia" w:cs="Times New Roman"/>
+              <w:spacing w:val="-10"/>
+              <w:kern w:val="28"/>
+              <w:szCs w:val="24"/>
+            </w:rPr>
+            <w:fldChar w:fldCharType="separate"/>
+          </w:r>
+          <w:r>
+            <w:rPr>
+              <w:rFonts w:eastAsiaTheme="majorEastAsia" w:cs="Times New Roman"/>
+              <w:noProof/>
+              <w:spacing w:val="-10"/>
+              <w:kern w:val="28"/>
+              <w:szCs w:val="24"/>
+              <w:lang w:val="en-US"/>
+            </w:rPr>
+            <w:t xml:space="preserve"> </w:t>
+          </w:r>
+          <w:r>
+            <w:rPr>
+              <w:rFonts w:eastAsiaTheme="majorEastAsia" w:cs="Times New Roman"/>
+              <w:noProof/>
+              <w:spacing w:val="-10"/>
+              <w:kern w:val="28"/>
+              <w:szCs w:val="24"/>
+              <w:lang w:val="en-US"/>
+            </w:rPr>
+            <w:t>[2]</w:t>
+          </w:r>
+          <w:r>
+            <w:rPr>
+              <w:rFonts w:eastAsiaTheme="majorEastAsia" w:cs="Times New Roman"/>
+              <w:spacing w:val="-10"/>
+              <w:kern w:val="28"/>
+              <w:szCs w:val="24"/>
+            </w:rPr>
+            <w:fldChar w:fldCharType="end"/>
+          </w:r>
+        </w:sdtContent>
+      </w:sdt>
+      <w:r>
+        <w:rPr>
+          <w:rFonts w:eastAsiaTheme="majorEastAsia" w:cs="Times New Roman"/>
+          <w:spacing w:val="-10"/>
+          <w:kern w:val="28"/>
+          <w:szCs w:val="24"/>
+        </w:rPr>
+        <w:t xml:space="preserve">. Our equation translator </w:t>
+      </w:r>
+      <w:r>
+        <w:rPr>
+          <w:rFonts w:eastAsiaTheme="majorEastAsia" w:cs="Times New Roman"/>
+          <w:spacing w:val="-10"/>
+          <w:kern w:val="28"/>
+          <w:szCs w:val="24"/>
+        </w:rPr>
+        <w:t>is based on the markup de-compiler system published by Harvard NLP</w:t>
+      </w:r>
+      <w:sdt>
+        <w:sdtPr>
+          <w:rPr>
+            <w:rFonts w:eastAsiaTheme="majorEastAsia" w:cs="Times New Roman"/>
+            <w:spacing w:val="-10"/>
+            <w:kern w:val="28"/>
+            <w:szCs w:val="24"/>
+          </w:rPr>
+          <w:id w:val="1817603281"/>
+          <w:citation/>
+        </w:sdtPr>
+        <w:sdtContent>
+          <w:r>
+            <w:rPr>
+              <w:rFonts w:eastAsiaTheme="majorEastAsia" w:cs="Times New Roman"/>
+              <w:spacing w:val="-10"/>
+              <w:kern w:val="28"/>
+              <w:szCs w:val="24"/>
+            </w:rPr>
+            <w:fldChar w:fldCharType="begin"/>
+          </w:r>
+          <w:r>
+            <w:rPr>
+              <w:rFonts w:eastAsiaTheme="majorEastAsia" w:cs="Times New Roman"/>
+              <w:spacing w:val="-10"/>
+              <w:kern w:val="28"/>
+              <w:szCs w:val="24"/>
+              <w:lang w:val="en-US"/>
+            </w:rPr>
+            <w:instrText xml:space="preserve"> CITATION Den16 \l 1033 </w:instrText>
+          </w:r>
+          <w:r>
+            <w:rPr>
+              <w:rFonts w:eastAsiaTheme="majorEastAsia" w:cs="Times New Roman"/>
+              <w:spacing w:val="-10"/>
+              <w:kern w:val="28"/>
+              <w:szCs w:val="24"/>
+            </w:rPr>
+            <w:fldChar w:fldCharType="separate"/>
+          </w:r>
+          <w:r>
+            <w:rPr>
+              <w:rFonts w:eastAsiaTheme="majorEastAsia" w:cs="Times New Roman"/>
+              <w:noProof/>
+              <w:spacing w:val="-10"/>
+              <w:kern w:val="28"/>
+              <w:szCs w:val="24"/>
+              <w:lang w:val="en-US"/>
+            </w:rPr>
+            <w:t xml:space="preserve"> </w:t>
+          </w:r>
+          <w:r>
+            <w:rPr>
+              <w:rFonts w:eastAsiaTheme="majorEastAsia" w:cs="Times New Roman"/>
+              <w:noProof/>
+              <w:spacing w:val="-10"/>
+              <w:kern w:val="28"/>
+              <w:szCs w:val="24"/>
+              <w:lang w:val="en-US"/>
+            </w:rPr>
+            <w:t>[3]</w:t>
+          </w:r>
+          <w:r>
+            <w:rPr>
+              <w:rFonts w:eastAsiaTheme="majorEastAsia" w:cs="Times New Roman"/>
+              <w:spacing w:val="-10"/>
+              <w:kern w:val="28"/>
+              <w:szCs w:val="24"/>
+            </w:rPr>
+            <w:fldChar w:fldCharType="end"/>
+          </w:r>
+        </w:sdtContent>
+      </w:sdt>
+      <w:r>
+        <w:rPr>
+          <w:rFonts w:eastAsiaTheme="majorEastAsia" w:cs="Times New Roman"/>
+          <w:spacing w:val="-10"/>
+          <w:kern w:val="28"/>
+          <w:szCs w:val="24"/>
+        </w:rPr>
+        <w:t xml:space="preserve">. </w:t>
       </w:r>
     </w:p>
     <w:p>
@@ -964,7 +1199,16 @@
           <w:kern w:val="28"/>
           <w:szCs w:val="24"/>
         </w:rPr>
-        <w:t>Kiyomarsi</w:t>
+        <w:t>Ki</w:t>
+      </w:r>
+      <w:r>
+        <w:rPr>
+          <w:rFonts w:eastAsiaTheme="majorEastAsia" w:cs="Times New Roman"/>
+          <w:spacing w:val="-10"/>
+          <w:kern w:val="28"/>
+          <w:szCs w:val="24"/>
+        </w:rPr>
+        <w:t>yomarsi</w:t>
       </w:r>
       <w:proofErr w:type="spellEnd"/>
       <w:r>
@@ -974,7 +1218,16 @@
           <w:kern w:val="28"/>
           <w:szCs w:val="24"/>
         </w:rPr>
-        <w:t xml:space="preserve"> worked primarily on the page-extraction and equation-translation portions of the project.</w:t>
+        <w:t xml:space="preserve"> worked primarily on p</w:t>
+      </w:r>
+      <w:r>
+        <w:rPr>
+          <w:rFonts w:eastAsiaTheme="majorEastAsia" w:cs="Times New Roman"/>
+          <w:spacing w:val="-10"/>
+          <w:kern w:val="28"/>
+          <w:szCs w:val="24"/>
+        </w:rPr>
+        <w:t>age-extraction and equation-translation.</w:t>
       </w:r>
       <w:r>
         <w:rPr>
@@ -1037,16 +1290,107 @@
           <w:kern w:val="28"/>
           <w:szCs w:val="24"/>
         </w:rPr>
-        <w:t xml:space="preserve">project covered </w:t>
-      </w:r>
-      <w:r>
-        <w:rPr>
-          <w:rFonts w:eastAsiaTheme="majorEastAsia" w:cs="Times New Roman"/>
-          <w:spacing w:val="-10"/>
-          <w:kern w:val="28"/>
-          <w:szCs w:val="24"/>
-        </w:rPr>
-        <w:t>LSTMs, a concept that we were unfamiliar with</w:t>
+        <w:t xml:space="preserve">project </w:t>
+      </w:r>
+      <w:r>
+        <w:rPr>
+          <w:rFonts w:eastAsiaTheme="majorEastAsia" w:cs="Times New Roman"/>
+          <w:spacing w:val="-10"/>
+          <w:kern w:val="28"/>
+          <w:szCs w:val="24"/>
+        </w:rPr>
+        <w:t xml:space="preserve">involved </w:t>
+      </w:r>
+      <w:r>
+        <w:rPr>
+          <w:rFonts w:eastAsiaTheme="majorEastAsia" w:cs="Times New Roman"/>
+          <w:spacing w:val="-10"/>
+          <w:kern w:val="28"/>
+          <w:szCs w:val="24"/>
+        </w:rPr>
+        <w:t>LSTMs</w:t>
+      </w:r>
+      <w:sdt>
+        <w:sdtPr>
+          <w:rPr>
+            <w:rFonts w:eastAsiaTheme="majorEastAsia" w:cs="Times New Roman"/>
+            <w:spacing w:val="-10"/>
+            <w:kern w:val="28"/>
+            <w:szCs w:val="24"/>
+          </w:rPr>
+          <w:id w:val="33780704"/>
+          <w:citation/>
+        </w:sdtPr>
+        <w:sdtContent>
+          <w:r>
+            <w:rPr>
+              <w:rFonts w:eastAsiaTheme="majorEastAsia" w:cs="Times New Roman"/>
+              <w:spacing w:val="-10"/>
+              <w:kern w:val="28"/>
+              <w:szCs w:val="24"/>
+            </w:rPr>
+            <w:fldChar w:fldCharType="begin"/>
+          </w:r>
+          <w:r>
+            <w:rPr>
+              <w:rFonts w:eastAsiaTheme="majorEastAsia" w:cs="Times New Roman"/>
+              <w:spacing w:val="-10"/>
+              <w:kern w:val="28"/>
+              <w:szCs w:val="24"/>
+              <w:lang w:val="en-US"/>
+            </w:rPr>
+            <w:instrText xml:space="preserve"> CITATION Den16 \l 1033 </w:instrText>
+          </w:r>
+          <w:r>
+            <w:rPr>
+              <w:rFonts w:eastAsiaTheme="majorEastAsia" w:cs="Times New Roman"/>
+              <w:spacing w:val="-10"/>
+              <w:kern w:val="28"/>
+              <w:szCs w:val="24"/>
+            </w:rPr>
+            <w:fldChar w:fldCharType="separate"/>
+          </w:r>
+          <w:r>
+            <w:rPr>
+              <w:rFonts w:eastAsiaTheme="majorEastAsia" w:cs="Times New Roman"/>
+              <w:noProof/>
+              <w:spacing w:val="-10"/>
+              <w:kern w:val="28"/>
+              <w:szCs w:val="24"/>
+              <w:lang w:val="en-US"/>
+            </w:rPr>
+            <w:t xml:space="preserve"> </w:t>
+          </w:r>
+          <w:r>
+            <w:rPr>
+              <w:rFonts w:eastAsiaTheme="majorEastAsia" w:cs="Times New Roman"/>
+              <w:noProof/>
+              <w:spacing w:val="-10"/>
+              <w:kern w:val="28"/>
+              <w:szCs w:val="24"/>
+              <w:lang w:val="en-US"/>
+            </w:rPr>
+            <w:t>[3]</w:t>
+          </w:r>
+          <w:r>
+            <w:rPr>
+              <w:rFonts w:eastAsiaTheme="majorEastAsia" w:cs="Times New Roman"/>
+              <w:spacing w:val="-10"/>
+              <w:kern w:val="28"/>
+              <w:szCs w:val="24"/>
+            </w:rPr>
+            <w:fldChar w:fldCharType="end"/>
+          </w:r>
+        </w:sdtContent>
+      </w:sdt>
+      <w:r>
+        <w:rPr>
+          <w:rFonts w:eastAsiaTheme="majorEastAsia" w:cs="Times New Roman"/>
+          <w:spacing w:val="-10"/>
+          <w:kern w:val="28"/>
+          <w:szCs w:val="24"/>
+        </w:rPr>
+        <w:t>, a concept that we were unfamiliar with</w:t>
       </w:r>
       <w:r>
         <w:rPr>
@@ -1064,7 +1408,25 @@
           <w:kern w:val="28"/>
           <w:szCs w:val="24"/>
         </w:rPr>
-        <w:t xml:space="preserve">and required hundreds of hours of training time on </w:t>
+        <w:t xml:space="preserve">and required </w:t>
+      </w:r>
+      <w:r>
+        <w:rPr>
+          <w:rFonts w:eastAsiaTheme="majorEastAsia" w:cs="Times New Roman"/>
+          <w:spacing w:val="-10"/>
+          <w:kern w:val="28"/>
+          <w:szCs w:val="24"/>
+        </w:rPr>
+        <w:t xml:space="preserve">many </w:t>
+      </w:r>
+      <w:r>
+        <w:rPr>
+          <w:rFonts w:eastAsiaTheme="majorEastAsia" w:cs="Times New Roman"/>
+          <w:spacing w:val="-10"/>
+          <w:kern w:val="28"/>
+          <w:szCs w:val="24"/>
+        </w:rPr>
+        <w:t xml:space="preserve">hours of training time on </w:t>
       </w:r>
       <w:r>
         <w:rPr>
@@ -1093,6 +1455,79 @@
         </w:rPr>
         <w:t>rful GPU</w:t>
       </w:r>
+      <w:sdt>
+        <w:sdtPr>
+          <w:rPr>
+            <w:rFonts w:eastAsiaTheme="majorEastAsia" w:cs="Times New Roman"/>
+            <w:spacing w:val="-10"/>
+            <w:kern w:val="28"/>
+            <w:szCs w:val="24"/>
+          </w:rPr>
+          <w:id w:val="747004053"/>
+          <w:citation/>
+        </w:sdtPr>
+        <w:sdtContent>
+          <w:r>
+            <w:rPr>
+              <w:rFonts w:eastAsiaTheme="majorEastAsia" w:cs="Times New Roman"/>
+              <w:spacing w:val="-10"/>
+              <w:kern w:val="28"/>
+              <w:szCs w:val="24"/>
+            </w:rPr>
+            <w:fldChar w:fldCharType="begin"/>
+          </w:r>
+          <w:r>
+            <w:rPr>
+              <w:rFonts w:eastAsiaTheme="majorEastAsia" w:cs="Times New Roman"/>
+              <w:spacing w:val="-10"/>
+              <w:kern w:val="28"/>
+              <w:szCs w:val="24"/>
+              <w:lang w:val="en-US"/>
+            </w:rPr>
+            <w:instrText xml:space="preserve"> CITATION Den16 \l 1033 </w:instrText>
+          </w:r>
+          <w:r>
+            <w:rPr>
+              <w:rFonts w:eastAsiaTheme="majorEastAsia" w:cs="Times New Roman"/>
+              <w:spacing w:val="-10"/>
+              <w:kern w:val="28"/>
+              <w:szCs w:val="24"/>
+            </w:rPr>
+            <w:fldChar w:fldCharType="separate"/>
+          </w:r>
+          <w:r>
+            <w:rPr>
+              <w:rFonts w:eastAsiaTheme="majorEastAsia" w:cs="Times New Roman"/>
+              <w:noProof/>
+              <w:spacing w:val="-10"/>
+              <w:kern w:val="28"/>
+              <w:szCs w:val="24"/>
+              <w:lang w:val="en-US"/>
+            </w:rPr>
+            <w:t xml:space="preserve"> </w:t>
+          </w:r>
+          <w:r>
+            <w:rPr>
+              <w:rFonts w:eastAsiaTheme="majorEastAsia" w:cs="Times New Roman"/>
+              <w:noProof/>
+              <w:spacing w:val="-10"/>
+              <w:kern w:val="28"/>
+              <w:szCs w:val="24"/>
+              <w:lang w:val="en-US"/>
+            </w:rPr>
+            <w:t>[3]</w:t>
+          </w:r>
+          <w:r>
+            <w:rPr>
+              <w:rFonts w:eastAsiaTheme="majorEastAsia" w:cs="Times New Roman"/>
+              <w:spacing w:val="-10"/>
+              <w:kern w:val="28"/>
+              <w:szCs w:val="24"/>
+            </w:rPr>
+            <w:fldChar w:fldCharType="end"/>
+          </w:r>
+        </w:sdtContent>
+      </w:sdt>
       <w:r>
         <w:rPr>
           <w:rFonts w:eastAsiaTheme="majorEastAsia" w:cs="Times New Roman"/>
@@ -1102,16 +1537,32 @@
         </w:rPr>
         <w:t>.</w:t>
       </w:r>
-      <w:bookmarkStart w:id="0" w:name="_GoBack"/>
-      <w:bookmarkEnd w:id="0"/>
+      <w:r>
+        <w:rPr>
+          <w:rFonts w:eastAsiaTheme="majorEastAsia" w:cs="Times New Roman"/>
+          <w:spacing w:val="-10"/>
+          <w:kern w:val="28"/>
+          <w:szCs w:val="24"/>
+        </w:rPr>
+        <w:t xml:space="preserve"> Our code is available at the following GitHub repository: </w:t>
+      </w:r>
+      <w:hyperlink r:id="rId8" w:history="1">
+        <w:r>
+          <w:rPr>
+            <w:rStyle w:val="Hyperlink"/>
+            <w:rFonts w:eastAsiaTheme="majorEastAsia" w:cs="Times New Roman"/>
+            <w:spacing w:val="-10"/>
+            <w:kern w:val="28"/>
+            <w:szCs w:val="24"/>
+          </w:rPr>
+          <w:t>https://github.com/br3nd4nn34l/CSC420-Fall-2018-Project</w:t>
+        </w:r>
+      </w:hyperlink>
     </w:p>
     <w:p>
       <w:pPr>
         <w:pStyle w:val="ListParagraph"/>
-        <w:numPr>
-          <w:ilvl w:val="1"/>
-          <w:numId w:val="6"/>
-        </w:numPr>
+        <w:ind w:left="702"/>
         <w:rPr>
           <w:rFonts w:eastAsiaTheme="majorEastAsia" w:cs="Times New Roman"/>
           <w:b/>
@@ -1170,7 +1621,7 @@
                     <pic:cNvPicPr/>
                   </pic:nvPicPr>
                   <pic:blipFill rotWithShape="1">
-                    <a:blip r:embed="rId8">
+                    <a:blip r:embed="rId9">
                       <a:extLst>
                         <a:ext uri="{28A0092B-C50C-407E-A947-70E740481C1C}">
                           <a14:useLocalDpi xmlns:a14="http://schemas.microsoft.com/office/drawing/2010/main" val="0"/>
@@ -1211,14 +1662,36 @@
       <w:r>
         <w:t xml:space="preserve">Figure </w:t>
       </w:r>
-      <w:fldSimple w:instr=" SEQ Figure \* ARABIC ">
-        <w:r>
-          <w:rPr>
-            <w:noProof/>
-          </w:rPr>
-          <w:t>1</w:t>
-        </w:r>
-      </w:fldSimple>
+      <w:r>
+        <w:rPr>
+          <w:noProof/>
+        </w:rPr>
+        <w:fldChar w:fldCharType="begin"/>
+      </w:r>
+      <w:r>
+        <w:rPr>
+          <w:noProof/>
+        </w:rPr>
+        <w:instrText xml:space="preserve"> SEQ Figure \* ARABIC </w:instrText>
+      </w:r>
+      <w:r>
+        <w:rPr>
+          <w:noProof/>
+        </w:rPr>
+        <w:fldChar w:fldCharType="separate"/>
+      </w:r>
+      <w:r>
+        <w:rPr>
+          <w:noProof/>
+        </w:rPr>
+        <w:t>1</w:t>
+      </w:r>
+      <w:r>
+        <w:rPr>
+          <w:noProof/>
+        </w:rPr>
+        <w:fldChar w:fldCharType="end"/>
+      </w:r>
       <w:r>
         <w:t xml:space="preserve">: </w:t>
       </w:r>
@@ -1421,11 +1894,22 @@
           <w:r>
             <w:rPr>
               <w:rFonts w:eastAsiaTheme="majorEastAsia" w:cs="Times New Roman"/>
-              <w:spacing w:val="-10"/>
-              <w:kern w:val="28"/>
-              <w:szCs w:val="24"/>
-            </w:rPr>
-            <w:t xml:space="preserve"> [1]</w:t>
+              <w:noProof/>
+              <w:spacing w:val="-10"/>
+              <w:kern w:val="28"/>
+              <w:szCs w:val="24"/>
+            </w:rPr>
+            <w:t xml:space="preserve"> </w:t>
+          </w:r>
+          <w:r>
+            <w:rPr>
+              <w:rFonts w:eastAsiaTheme="majorEastAsia" w:cs="Times New Roman"/>
+              <w:noProof/>
+              <w:spacing w:val="-10"/>
+              <w:kern w:val="28"/>
+              <w:szCs w:val="24"/>
+            </w:rPr>
+            <w:t>[4]</w:t>
           </w:r>
           <w:r>
             <w:rPr>
@@ -1481,11 +1965,22 @@
           <w:r>
             <w:rPr>
               <w:rFonts w:eastAsiaTheme="majorEastAsia" w:cs="Times New Roman"/>
-              <w:spacing w:val="-10"/>
-              <w:kern w:val="28"/>
-              <w:szCs w:val="24"/>
-            </w:rPr>
-            <w:t xml:space="preserve"> [2]</w:t>
+              <w:noProof/>
+              <w:spacing w:val="-10"/>
+              <w:kern w:val="28"/>
+              <w:szCs w:val="24"/>
+            </w:rPr>
+            <w:t xml:space="preserve"> </w:t>
+          </w:r>
+          <w:r>
+            <w:rPr>
+              <w:rFonts w:eastAsiaTheme="majorEastAsia" w:cs="Times New Roman"/>
+              <w:noProof/>
+              <w:spacing w:val="-10"/>
+              <w:kern w:val="28"/>
+              <w:szCs w:val="24"/>
+            </w:rPr>
+            <w:t>[5]</w:t>
           </w:r>
           <w:r>
             <w:rPr>
@@ -1741,7 +2236,43 @@
           <w:kern w:val="28"/>
           <w:szCs w:val="24"/>
         </w:rPr>
-        <w:t xml:space="preserve"> If the script is run, it attempts to ru</w:t>
+        <w:t xml:space="preserve"> If the </w:t>
+      </w:r>
+      <w:r>
+        <w:rPr>
+          <w:rFonts w:eastAsiaTheme="majorEastAsia" w:cs="Times New Roman"/>
+          <w:spacing w:val="-10"/>
+          <w:kern w:val="28"/>
+          <w:szCs w:val="24"/>
+        </w:rPr>
+        <w:t>file</w:t>
+      </w:r>
+      <w:r>
+        <w:rPr>
+          <w:rFonts w:eastAsiaTheme="majorEastAsia" w:cs="Times New Roman"/>
+          <w:spacing w:val="-10"/>
+          <w:kern w:val="28"/>
+          <w:szCs w:val="24"/>
+        </w:rPr>
+        <w:t xml:space="preserve"> is run</w:t>
+      </w:r>
+      <w:r>
+        <w:rPr>
+          <w:rFonts w:eastAsiaTheme="majorEastAsia" w:cs="Times New Roman"/>
+          <w:spacing w:val="-10"/>
+          <w:kern w:val="28"/>
+          <w:szCs w:val="24"/>
+        </w:rPr>
+        <w:t xml:space="preserve"> as a script</w:t>
+      </w:r>
+      <w:r>
+        <w:rPr>
+          <w:rFonts w:eastAsiaTheme="majorEastAsia" w:cs="Times New Roman"/>
+          <w:spacing w:val="-10"/>
+          <w:kern w:val="28"/>
+          <w:szCs w:val="24"/>
+        </w:rPr>
+        <w:t>, it attempts to ru</w:t>
       </w:r>
       <w:r>
         <w:rPr>
@@ -2137,7 +2668,7 @@
               <w:szCs w:val="24"/>
               <w:lang w:val="en-US"/>
             </w:rPr>
-            <w:t>[3]</w:t>
+            <w:t>[6]</w:t>
           </w:r>
           <w:r>
             <w:rPr>
@@ -2250,7 +2781,7 @@
               <w:szCs w:val="24"/>
               <w:lang w:val="en-US"/>
             </w:rPr>
-            <w:t>[4]</w:t>
+            <w:t>[7]</w:t>
           </w:r>
           <w:r>
             <w:rPr>
@@ -2413,7 +2944,7 @@
               <w:szCs w:val="24"/>
               <w:lang w:val="en-US"/>
             </w:rPr>
-            <w:t>[5]</w:t>
+            <w:t>[8]</w:t>
           </w:r>
           <w:r>
             <w:rPr>
@@ -2573,7 +3104,7 @@
               <w:szCs w:val="24"/>
               <w:lang w:val="en-US"/>
             </w:rPr>
-            <w:t>[6]</w:t>
+            <w:t>[9]</w:t>
           </w:r>
           <w:r>
             <w:rPr>
@@ -2670,7 +3201,7 @@
               <w:szCs w:val="24"/>
               <w:lang w:val="en-US"/>
             </w:rPr>
-            <w:t>[7]</w:t>
+            <w:t>[10]</w:t>
           </w:r>
           <w:r>
             <w:rPr>
@@ -2971,7 +3502,7 @@
               <w:szCs w:val="24"/>
               <w:lang w:val="en-US"/>
             </w:rPr>
-            <w:t>[7]</w:t>
+            <w:t>[10]</w:t>
           </w:r>
           <w:r>
             <w:rPr>
@@ -3073,7 +3604,7 @@
               <w:szCs w:val="24"/>
               <w:lang w:val="en-US"/>
             </w:rPr>
-            <w:t>[8]</w:t>
+            <w:t>[11]</w:t>
           </w:r>
           <w:r>
             <w:rPr>
@@ -3175,7 +3706,7 @@
               <w:szCs w:val="24"/>
               <w:lang w:val="en-US"/>
             </w:rPr>
-            <w:t>[9]</w:t>
+            <w:t>[12]</w:t>
           </w:r>
           <w:r>
             <w:rPr>
@@ -3518,7 +4049,7 @@
               <w:szCs w:val="24"/>
               <w:lang w:val="en-US"/>
             </w:rPr>
-            <w:t>[7]</w:t>
+            <w:t>[10]</w:t>
           </w:r>
           <w:r>
             <w:rPr>
@@ -3620,7 +4151,7 @@
               <w:szCs w:val="24"/>
               <w:lang w:val="en-US"/>
             </w:rPr>
-            <w:t>[8]</w:t>
+            <w:t>[11]</w:t>
           </w:r>
           <w:r>
             <w:rPr>
@@ -3701,7 +4232,7 @@
               <w:szCs w:val="24"/>
               <w:lang w:val="en-US"/>
             </w:rPr>
-            <w:t>[10]</w:t>
+            <w:t>[13]</w:t>
           </w:r>
           <w:r>
             <w:rPr>
@@ -3784,7 +4315,7 @@
               <w:szCs w:val="24"/>
               <w:lang w:val="en-US"/>
             </w:rPr>
-            <w:t>[11]</w:t>
+            <w:t>[2]</w:t>
           </w:r>
           <w:r>
             <w:rPr>
@@ -4069,7 +4600,18 @@
           <w:kern w:val="28"/>
           <w:szCs w:val="24"/>
         </w:rPr>
-        <w:t>The system is also able to pick out in-line equations even in the presence of surrounding distractor characters. However, it is prone to selecting characters or parts of characters in close proximity to equations. Including this distracting information could prove harmful in the translation step of the overall pipeline, as it is primarily trained on pure equations with no distracting information. This could be remedied by improving the performance of the region proposal network, either with more training time/data or different architecture.</w:t>
+        <w:t>The system is also able to pick out in-line equations even in the presence of surrounding distractor characters. However, it is prone to selecting characters or parts of characters in close proximity to equations. Including this distracting information could prove harmful in the translation step of the overall pipeline, a</w:t>
+      </w:r>
+      <w:bookmarkStart w:id="0" w:name="_GoBack"/>
+      <w:bookmarkEnd w:id="0"/>
+      <w:r>
+        <w:rPr>
+          <w:rFonts w:eastAsiaTheme="majorEastAsia" w:cs="Times New Roman"/>
+          <w:spacing w:val="-10"/>
+          <w:kern w:val="28"/>
+          <w:szCs w:val="24"/>
+        </w:rPr>
+        <w:t>s it is primarily trained on pure equations with no distracting information. This could be remedied by improving the performance of the region proposal network, either with more training time/data or different architecture.</w:t>
       </w:r>
     </w:p>
     <w:p>
@@ -4189,7 +4731,7 @@
                           </pic:cNvPicPr>
                         </pic:nvPicPr>
                         <pic:blipFill>
-                          <a:blip r:embed="rId9">
+                          <a:blip r:embed="rId10">
                             <a:extLst>
                               <a:ext uri="{28A0092B-C50C-407E-A947-70E740481C1C}">
                                 <a14:useLocalDpi xmlns:a14="http://schemas.microsoft.com/office/drawing/2010/main" val="0"/>
@@ -4355,7 +4897,7 @@
                   <o:lock v:ext="edit" aspectratio="t"/>
                 </v:shapetype>
                 <v:shape id="Picture 3" o:spid="_x0000_s1027" type="#_x0000_t75" style="position:absolute;width:23400;height:22745;visibility:visible;mso-wrap-style:square" o:gfxdata="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">
-                  <v:imagedata r:id="rId10" o:title=""/>
+                  <v:imagedata r:id="rId11" o:title=""/>
                   <v:path arrowok="t"/>
                 </v:shape>
                 <v:shapetype id="_x0000_t202" coordsize="21600,21600" o:spt="202" path="m,l,21600r21600,l21600,xe">
@@ -4905,7 +5447,16 @@
           <w:kern w:val="28"/>
           <w:szCs w:val="24"/>
         </w:rPr>
-        <w:t xml:space="preserve">all reference </w:t>
+        <w:t>most</w:t>
+      </w:r>
+      <w:r>
+        <w:rPr>
+          <w:rFonts w:eastAsiaTheme="majorEastAsia" w:cs="Times New Roman"/>
+          <w:spacing w:val="-10"/>
+          <w:kern w:val="28"/>
+          <w:szCs w:val="24"/>
+        </w:rPr>
+        <w:t xml:space="preserve"> reference </w:t>
       </w:r>
       <w:r>
         <w:rPr>
@@ -4932,7 +5483,235 @@
           <w:kern w:val="28"/>
           <w:szCs w:val="24"/>
         </w:rPr>
-        <w:t xml:space="preserve">a few hundred pixels. This resolution is </w:t>
+        <w:t>a few hundred pixels</w:t>
+      </w:r>
+      <w:sdt>
+        <w:sdtPr>
+          <w:rPr>
+            <w:rFonts w:eastAsiaTheme="majorEastAsia" w:cs="Times New Roman"/>
+            <w:spacing w:val="-10"/>
+            <w:kern w:val="28"/>
+            <w:szCs w:val="24"/>
+          </w:rPr>
+          <w:id w:val="1955675813"/>
+          <w:citation/>
+        </w:sdtPr>
+        <w:sdtContent>
+          <w:r>
+            <w:rPr>
+              <w:rFonts w:eastAsiaTheme="majorEastAsia" w:cs="Times New Roman"/>
+              <w:spacing w:val="-10"/>
+              <w:kern w:val="28"/>
+              <w:szCs w:val="24"/>
+            </w:rPr>
+            <w:fldChar w:fldCharType="begin"/>
+          </w:r>
+          <w:r>
+            <w:rPr>
+              <w:rFonts w:eastAsiaTheme="majorEastAsia" w:cs="Times New Roman"/>
+              <w:spacing w:val="-10"/>
+              <w:kern w:val="28"/>
+              <w:szCs w:val="24"/>
+              <w:lang w:val="en-US"/>
+            </w:rPr>
+            <w:instrText xml:space="preserve"> CITATION Red16 \l 1033 </w:instrText>
+          </w:r>
+          <w:r>
+            <w:rPr>
+              <w:rFonts w:eastAsiaTheme="majorEastAsia" w:cs="Times New Roman"/>
+              <w:spacing w:val="-10"/>
+              <w:kern w:val="28"/>
+              <w:szCs w:val="24"/>
+            </w:rPr>
+            <w:fldChar w:fldCharType="separate"/>
+          </w:r>
+          <w:r>
+            <w:rPr>
+              <w:rFonts w:eastAsiaTheme="majorEastAsia" w:cs="Times New Roman"/>
+              <w:noProof/>
+              <w:spacing w:val="-10"/>
+              <w:kern w:val="28"/>
+              <w:szCs w:val="24"/>
+              <w:lang w:val="en-US"/>
+            </w:rPr>
+            <w:t xml:space="preserve"> </w:t>
+          </w:r>
+          <w:r>
+            <w:rPr>
+              <w:rFonts w:eastAsiaTheme="majorEastAsia" w:cs="Times New Roman"/>
+              <w:noProof/>
+              <w:spacing w:val="-10"/>
+              <w:kern w:val="28"/>
+              <w:szCs w:val="24"/>
+              <w:lang w:val="en-US"/>
+            </w:rPr>
+            <w:t>[14]</w:t>
+          </w:r>
+          <w:r>
+            <w:rPr>
+              <w:rFonts w:eastAsiaTheme="majorEastAsia" w:cs="Times New Roman"/>
+              <w:spacing w:val="-10"/>
+              <w:kern w:val="28"/>
+              <w:szCs w:val="24"/>
+            </w:rPr>
+            <w:fldChar w:fldCharType="end"/>
+          </w:r>
+        </w:sdtContent>
+      </w:sdt>
+      <w:sdt>
+        <w:sdtPr>
+          <w:rPr>
+            <w:rFonts w:eastAsiaTheme="majorEastAsia" w:cs="Times New Roman"/>
+            <w:spacing w:val="-10"/>
+            <w:kern w:val="28"/>
+            <w:szCs w:val="24"/>
+          </w:rPr>
+          <w:id w:val="-56553743"/>
+          <w:citation/>
+        </w:sdtPr>
+        <w:sdtContent>
+          <w:r>
+            <w:rPr>
+              <w:rFonts w:eastAsiaTheme="majorEastAsia" w:cs="Times New Roman"/>
+              <w:spacing w:val="-10"/>
+              <w:kern w:val="28"/>
+              <w:szCs w:val="24"/>
+            </w:rPr>
+            <w:fldChar w:fldCharType="begin"/>
+          </w:r>
+          <w:r>
+            <w:rPr>
+              <w:rFonts w:eastAsiaTheme="majorEastAsia" w:cs="Times New Roman"/>
+              <w:spacing w:val="-10"/>
+              <w:kern w:val="28"/>
+              <w:szCs w:val="24"/>
+              <w:lang w:val="en-US"/>
+            </w:rPr>
+            <w:instrText xml:space="preserve"> CITATION Red161 \l 1033 </w:instrText>
+          </w:r>
+          <w:r>
+            <w:rPr>
+              <w:rFonts w:eastAsiaTheme="majorEastAsia" w:cs="Times New Roman"/>
+              <w:spacing w:val="-10"/>
+              <w:kern w:val="28"/>
+              <w:szCs w:val="24"/>
+            </w:rPr>
+            <w:fldChar w:fldCharType="separate"/>
+          </w:r>
+          <w:r>
+            <w:rPr>
+              <w:rFonts w:eastAsiaTheme="majorEastAsia" w:cs="Times New Roman"/>
+              <w:noProof/>
+              <w:spacing w:val="-10"/>
+              <w:kern w:val="28"/>
+              <w:szCs w:val="24"/>
+              <w:lang w:val="en-US"/>
+            </w:rPr>
+            <w:t xml:space="preserve"> </w:t>
+          </w:r>
+          <w:r>
+            <w:rPr>
+              <w:rFonts w:eastAsiaTheme="majorEastAsia" w:cs="Times New Roman"/>
+              <w:noProof/>
+              <w:spacing w:val="-10"/>
+              <w:kern w:val="28"/>
+              <w:szCs w:val="24"/>
+              <w:lang w:val="en-US"/>
+            </w:rPr>
+            <w:t>[15]</w:t>
+          </w:r>
+          <w:r>
+            <w:rPr>
+              <w:rFonts w:eastAsiaTheme="majorEastAsia" w:cs="Times New Roman"/>
+              <w:spacing w:val="-10"/>
+              <w:kern w:val="28"/>
+              <w:szCs w:val="24"/>
+            </w:rPr>
+            <w:fldChar w:fldCharType="end"/>
+          </w:r>
+        </w:sdtContent>
+      </w:sdt>
+      <w:sdt>
+        <w:sdtPr>
+          <w:rPr>
+            <w:rFonts w:eastAsiaTheme="majorEastAsia" w:cs="Times New Roman"/>
+            <w:spacing w:val="-10"/>
+            <w:kern w:val="28"/>
+            <w:szCs w:val="24"/>
+          </w:rPr>
+          <w:id w:val="-1969659178"/>
+          <w:citation/>
+        </w:sdtPr>
+        <w:sdtContent>
+          <w:r>
+            <w:rPr>
+              <w:rFonts w:eastAsiaTheme="majorEastAsia" w:cs="Times New Roman"/>
+              <w:spacing w:val="-10"/>
+              <w:kern w:val="28"/>
+              <w:szCs w:val="24"/>
+            </w:rPr>
+            <w:fldChar w:fldCharType="begin"/>
+          </w:r>
+          <w:r>
+            <w:rPr>
+              <w:rFonts w:eastAsiaTheme="majorEastAsia" w:cs="Times New Roman"/>
+              <w:spacing w:val="-10"/>
+              <w:kern w:val="28"/>
+              <w:szCs w:val="24"/>
+              <w:lang w:val="en-US"/>
+            </w:rPr>
+            <w:instrText xml:space="preserve"> CITATION Red18 \l 1033 </w:instrText>
+          </w:r>
+          <w:r>
+            <w:rPr>
+              <w:rFonts w:eastAsiaTheme="majorEastAsia" w:cs="Times New Roman"/>
+              <w:spacing w:val="-10"/>
+              <w:kern w:val="28"/>
+              <w:szCs w:val="24"/>
+            </w:rPr>
+            <w:fldChar w:fldCharType="separate"/>
+          </w:r>
+          <w:r>
+            <w:rPr>
+              <w:rFonts w:eastAsiaTheme="majorEastAsia" w:cs="Times New Roman"/>
+              <w:noProof/>
+              <w:spacing w:val="-10"/>
+              <w:kern w:val="28"/>
+              <w:szCs w:val="24"/>
+              <w:lang w:val="en-US"/>
+            </w:rPr>
+            <w:t xml:space="preserve"> </w:t>
+          </w:r>
+          <w:r>
+            <w:rPr>
+              <w:rFonts w:eastAsiaTheme="majorEastAsia" w:cs="Times New Roman"/>
+              <w:noProof/>
+              <w:spacing w:val="-10"/>
+              <w:kern w:val="28"/>
+              <w:szCs w:val="24"/>
+              <w:lang w:val="en-US"/>
+            </w:rPr>
+            <w:t>[16]</w:t>
+          </w:r>
+          <w:r>
+            <w:rPr>
+              <w:rFonts w:eastAsiaTheme="majorEastAsia" w:cs="Times New Roman"/>
+              <w:spacing w:val="-10"/>
+              <w:kern w:val="28"/>
+              <w:szCs w:val="24"/>
+            </w:rPr>
+            <w:fldChar w:fldCharType="end"/>
+          </w:r>
+        </w:sdtContent>
+      </w:sdt>
+      <w:r>
+        <w:rPr>
+          <w:rFonts w:eastAsiaTheme="majorEastAsia" w:cs="Times New Roman"/>
+          <w:spacing w:val="-10"/>
+          <w:kern w:val="28"/>
+          <w:szCs w:val="24"/>
+        </w:rPr>
+        <w:t xml:space="preserve">. This resolution is </w:t>
       </w:r>
       <w:r>
         <w:rPr>
@@ -4950,7 +5729,25 @@
           <w:kern w:val="28"/>
           <w:szCs w:val="24"/>
         </w:rPr>
-        <w:t xml:space="preserve"> for a human to meaningfully discern </w:t>
+        <w:t xml:space="preserve"> for a human to meaningfully </w:t>
+      </w:r>
+      <w:r>
+        <w:rPr>
+          <w:rFonts w:eastAsiaTheme="majorEastAsia" w:cs="Times New Roman"/>
+          <w:spacing w:val="-10"/>
+          <w:kern w:val="28"/>
+          <w:szCs w:val="24"/>
+        </w:rPr>
+        <w:t>differentiate</w:t>
+      </w:r>
+      <w:r>
+        <w:rPr>
+          <w:rFonts w:eastAsiaTheme="majorEastAsia" w:cs="Times New Roman"/>
+          <w:spacing w:val="-10"/>
+          <w:kern w:val="28"/>
+          <w:szCs w:val="24"/>
+        </w:rPr>
+        <w:t xml:space="preserve"> </w:t>
       </w:r>
       <w:r>
         <w:rPr>
@@ -4968,7 +5765,7 @@
           <w:kern w:val="28"/>
           <w:szCs w:val="24"/>
         </w:rPr>
-        <w:t>different characters on a page, let alone a neural network.</w:t>
+        <w:t>characters on a page, let alone a neural network.</w:t>
       </w:r>
       <w:r>
         <w:rPr>
@@ -5044,7 +5841,7 @@
                           </pic:cNvPicPr>
                         </pic:nvPicPr>
                         <pic:blipFill rotWithShape="1">
-                          <a:blip r:embed="rId11" cstate="print">
+                          <a:blip r:embed="rId12" cstate="print">
                             <a:extLst>
                               <a:ext uri="{28A0092B-C50C-407E-A947-70E740481C1C}">
                                 <a14:useLocalDpi xmlns:a14="http://schemas.microsoft.com/office/drawing/2010/main" val="0"/>
@@ -5100,14 +5897,36 @@
                               <w:r>
                                 <w:t xml:space="preserve">Figure </w:t>
                               </w:r>
-                              <w:fldSimple w:instr=" SEQ Figure \* ARABIC ">
-                                <w:r>
-                                  <w:rPr>
-                                    <w:noProof/>
-                                  </w:rPr>
-                                  <w:t>3</w:t>
-                                </w:r>
-                              </w:fldSimple>
+                              <w:r>
+                                <w:rPr>
+                                  <w:noProof/>
+                                </w:rPr>
+                                <w:fldChar w:fldCharType="begin"/>
+                              </w:r>
+                              <w:r>
+                                <w:rPr>
+                                  <w:noProof/>
+                                </w:rPr>
+                                <w:instrText xml:space="preserve"> SEQ Figure \* ARABIC </w:instrText>
+                              </w:r>
+                              <w:r>
+                                <w:rPr>
+                                  <w:noProof/>
+                                </w:rPr>
+                                <w:fldChar w:fldCharType="separate"/>
+                              </w:r>
+                              <w:r>
+                                <w:rPr>
+                                  <w:noProof/>
+                                </w:rPr>
+                                <w:t>3</w:t>
+                              </w:r>
+                              <w:r>
+                                <w:rPr>
+                                  <w:noProof/>
+                                </w:rPr>
+                                <w:fldChar w:fldCharType="end"/>
+                              </w:r>
                               <w:r>
                                 <w:t>: Example of SSD failing (blue = truth, red = predictions)</w:t>
                               </w:r>
@@ -5137,7 +5956,7 @@
             <w:pict>
               <v:group id="Group 7" o:spid="_x0000_s1029" style="position:absolute;margin-left:0;margin-top:7.2pt;width:137.7pt;height:225.35pt;z-index:251663360;mso-position-horizontal:left;mso-position-horizontal-relative:margin;mso-width-relative:margin;mso-height-relative:margin" coordsize="21386,28863" o:gfxdata="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">
                 <v:shape id="Picture 5" o:spid="_x0000_s1030" type="#_x0000_t75" style="position:absolute;width:21386;height:25438;visibility:visible;mso-wrap-style:square" o:gfxdata="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">
-                  <v:imagedata r:id="rId12" o:title="" croptop="18688f" cropbottom="2833f" cropleft="10146f" cropright="7502f"/>
+                  <v:imagedata r:id="rId13" o:title="" croptop="18688f" cropbottom="2833f" cropleft="10146f" cropright="7502f"/>
                   <v:path arrowok="t"/>
                 </v:shape>
                 <v:shape id="Text Box 6" o:spid="_x0000_s1031" type="#_x0000_t202" style="position:absolute;top:25996;width:20911;height:2867;visibility:visible;mso-wrap-style:square;v-text-anchor:top" o:gfxdata="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" stroked="f">
@@ -5178,7 +5997,87 @@
           <w:kern w:val="28"/>
           <w:szCs w:val="24"/>
         </w:rPr>
-        <w:t>The next approach was to use the SSD bounding-box detector. This network is purely convolutional, which means that it can take an im</w:t>
+        <w:t>The next approach was to use the SSD bounding-box detector</w:t>
+      </w:r>
+      <w:r>
+        <w:rPr>
+          <w:rFonts w:eastAsiaTheme="majorEastAsia" w:cs="Times New Roman"/>
+          <w:spacing w:val="-10"/>
+          <w:kern w:val="28"/>
+          <w:szCs w:val="24"/>
+        </w:rPr>
+        <w:t xml:space="preserve"> </w:t>
+      </w:r>
+      <w:sdt>
+        <w:sdtPr>
+          <w:rPr>
+            <w:rFonts w:eastAsiaTheme="majorEastAsia" w:cs="Times New Roman"/>
+            <w:spacing w:val="-10"/>
+            <w:kern w:val="28"/>
+            <w:szCs w:val="24"/>
+          </w:rPr>
+          <w:id w:val="-1920314183"/>
+          <w:citation/>
+        </w:sdtPr>
+        <w:sdtContent>
+          <w:r>
+            <w:rPr>
+              <w:rFonts w:eastAsiaTheme="majorEastAsia" w:cs="Times New Roman"/>
+              <w:spacing w:val="-10"/>
+              <w:kern w:val="28"/>
+              <w:szCs w:val="24"/>
+            </w:rPr>
+            <w:fldChar w:fldCharType="begin"/>
+          </w:r>
+          <w:r>
+            <w:rPr>
+              <w:rFonts w:eastAsiaTheme="majorEastAsia" w:cs="Times New Roman"/>
+              <w:spacing w:val="-10"/>
+              <w:kern w:val="28"/>
+              <w:szCs w:val="24"/>
+              <w:lang w:val="en-US"/>
+            </w:rPr>
+            <w:instrText xml:space="preserve"> CITATION Liu16 \l 1033 </w:instrText>
+          </w:r>
+          <w:r>
+            <w:rPr>
+              <w:rFonts w:eastAsiaTheme="majorEastAsia" w:cs="Times New Roman"/>
+              <w:spacing w:val="-10"/>
+              <w:kern w:val="28"/>
+              <w:szCs w:val="24"/>
+            </w:rPr>
+            <w:fldChar w:fldCharType="separate"/>
+          </w:r>
+          <w:r>
+            <w:rPr>
+              <w:rFonts w:eastAsiaTheme="majorEastAsia" w:cs="Times New Roman"/>
+              <w:noProof/>
+              <w:spacing w:val="-10"/>
+              <w:kern w:val="28"/>
+              <w:szCs w:val="24"/>
+              <w:lang w:val="en-US"/>
+            </w:rPr>
+            <w:t>[17]</w:t>
+          </w:r>
+          <w:r>
+            <w:rPr>
+              <w:rFonts w:eastAsiaTheme="majorEastAsia" w:cs="Times New Roman"/>
+              <w:spacing w:val="-10"/>
+              <w:kern w:val="28"/>
+              <w:szCs w:val="24"/>
+            </w:rPr>
+            <w:fldChar w:fldCharType="end"/>
+          </w:r>
+        </w:sdtContent>
+      </w:sdt>
+      <w:r>
+        <w:rPr>
+          <w:rFonts w:eastAsiaTheme="majorEastAsia" w:cs="Times New Roman"/>
+          <w:spacing w:val="-10"/>
+          <w:kern w:val="28"/>
+          <w:szCs w:val="24"/>
+        </w:rPr>
+        <w:t>. This network is purely convolutional, which means that it can take an im</w:t>
       </w:r>
       <w:r>
         <w:rPr>
@@ -5227,7 +6126,89 @@
           <w:kern w:val="28"/>
           <w:szCs w:val="24"/>
         </w:rPr>
-        <w:t xml:space="preserve"> due to its configurability. Unfortunately </w:t>
+        <w:t xml:space="preserve"> due to its configurability</w:t>
+      </w:r>
+      <w:sdt>
+        <w:sdtPr>
+          <w:rPr>
+            <w:rFonts w:eastAsiaTheme="majorEastAsia" w:cs="Times New Roman"/>
+            <w:spacing w:val="-10"/>
+            <w:kern w:val="28"/>
+            <w:szCs w:val="24"/>
+          </w:rPr>
+          <w:id w:val="1124743765"/>
+          <w:citation/>
+        </w:sdtPr>
+        <w:sdtContent>
+          <w:r>
+            <w:rPr>
+              <w:rFonts w:eastAsiaTheme="majorEastAsia" w:cs="Times New Roman"/>
+              <w:spacing w:val="-10"/>
+              <w:kern w:val="28"/>
+              <w:szCs w:val="24"/>
+            </w:rPr>
+            <w:fldChar w:fldCharType="begin"/>
+          </w:r>
+          <w:r>
+            <w:rPr>
+              <w:rFonts w:eastAsiaTheme="majorEastAsia" w:cs="Times New Roman"/>
+              <w:spacing w:val="-10"/>
+              <w:kern w:val="28"/>
+              <w:szCs w:val="24"/>
+              <w:lang w:val="en-US"/>
+            </w:rPr>
+            <w:instrText xml:space="preserve"> CITATION Fer18 \l 1033 </w:instrText>
+          </w:r>
+          <w:r>
+            <w:rPr>
+              <w:rFonts w:eastAsiaTheme="majorEastAsia" w:cs="Times New Roman"/>
+              <w:spacing w:val="-10"/>
+              <w:kern w:val="28"/>
+              <w:szCs w:val="24"/>
+            </w:rPr>
+            <w:fldChar w:fldCharType="separate"/>
+          </w:r>
+          <w:r>
+            <w:rPr>
+              <w:rFonts w:eastAsiaTheme="majorEastAsia" w:cs="Times New Roman"/>
+              <w:noProof/>
+              <w:spacing w:val="-10"/>
+              <w:kern w:val="28"/>
+              <w:szCs w:val="24"/>
+              <w:lang w:val="en-US"/>
+            </w:rPr>
+            <w:t xml:space="preserve"> </w:t>
+          </w:r>
+          <w:r>
+            <w:rPr>
+              <w:rFonts w:eastAsiaTheme="majorEastAsia" w:cs="Times New Roman"/>
+              <w:noProof/>
+              <w:spacing w:val="-10"/>
+              <w:kern w:val="28"/>
+              <w:szCs w:val="24"/>
+              <w:lang w:val="en-US"/>
+            </w:rPr>
+            <w:t>[18]</w:t>
+          </w:r>
+          <w:r>
+            <w:rPr>
+              <w:rFonts w:eastAsiaTheme="majorEastAsia" w:cs="Times New Roman"/>
+              <w:spacing w:val="-10"/>
+              <w:kern w:val="28"/>
+              <w:szCs w:val="24"/>
+            </w:rPr>
+            <w:fldChar w:fldCharType="end"/>
+          </w:r>
+        </w:sdtContent>
+      </w:sdt>
+      <w:r>
+        <w:rPr>
+          <w:rFonts w:eastAsiaTheme="majorEastAsia" w:cs="Times New Roman"/>
+          <w:spacing w:val="-10"/>
+          <w:kern w:val="28"/>
+          <w:szCs w:val="24"/>
+        </w:rPr>
+        <w:t xml:space="preserve">. Unfortunately </w:t>
       </w:r>
       <w:r>
         <w:rPr>
@@ -5461,7 +6442,25 @@
           <w:kern w:val="28"/>
           <w:szCs w:val="24"/>
         </w:rPr>
-        <w:t>has a flaw in that it only predicts from a static list of “anchor boxes” with fixed scales and aspect ratios. This is a “good-enough” approach for detecting objects like cars, which usually have a determining aspect ratio (e.g. most cars are wider than they are tall). Equation bounding boxes seem to have a much wider variation in terms of aspect ratio. Unfortunately, there was not enough time to explore</w:t>
+        <w:t>has a flaw in that it only predicts from a static list of “anchor boxes” with fixed scales and aspect ratios. This is a “good-enough” approach for detecting objects like cars, which usually have a determining aspect ratio (e.g. most cars are wider than they are tall). Equation bounding boxes seem to have a much wider variation in terms of aspect ratio.</w:t>
+      </w:r>
+      <w:r>
+        <w:rPr>
+          <w:rFonts w:eastAsiaTheme="majorEastAsia" w:cs="Times New Roman"/>
+          <w:spacing w:val="-10"/>
+          <w:kern w:val="28"/>
+          <w:szCs w:val="24"/>
+        </w:rPr>
+        <w:t xml:space="preserve"> This task also requires the boxes to be fairly accurate, not just approximations.</w:t>
+      </w:r>
+      <w:r>
+        <w:rPr>
+          <w:rFonts w:eastAsiaTheme="majorEastAsia" w:cs="Times New Roman"/>
+          <w:spacing w:val="-10"/>
+          <w:kern w:val="28"/>
+          <w:szCs w:val="24"/>
+        </w:rPr>
+        <w:t xml:space="preserve"> Unfortunately, there was not enough time to explore</w:t>
       </w:r>
       <w:r>
         <w:rPr>
@@ -5675,7 +6674,87 @@
           <w:kern w:val="28"/>
           <w:szCs w:val="24"/>
         </w:rPr>
-        <w:t xml:space="preserve"> translation (a CNN connected to an LSTM).</w:t>
+        <w:t xml:space="preserve"> translation (a CNN connected to an LSTM</w:t>
+      </w:r>
+      <w:r>
+        <w:rPr>
+          <w:rFonts w:eastAsiaTheme="majorEastAsia" w:cs="Times New Roman"/>
+          <w:spacing w:val="-10"/>
+          <w:kern w:val="28"/>
+          <w:szCs w:val="24"/>
+        </w:rPr>
+        <w:t xml:space="preserve"> </w:t>
+      </w:r>
+      <w:sdt>
+        <w:sdtPr>
+          <w:rPr>
+            <w:rFonts w:eastAsiaTheme="majorEastAsia" w:cs="Times New Roman"/>
+            <w:spacing w:val="-10"/>
+            <w:kern w:val="28"/>
+            <w:szCs w:val="24"/>
+          </w:rPr>
+          <w:id w:val="1843509028"/>
+          <w:citation/>
+        </w:sdtPr>
+        <w:sdtContent>
+          <w:r>
+            <w:rPr>
+              <w:rFonts w:eastAsiaTheme="majorEastAsia" w:cs="Times New Roman"/>
+              <w:spacing w:val="-10"/>
+              <w:kern w:val="28"/>
+              <w:szCs w:val="24"/>
+            </w:rPr>
+            <w:fldChar w:fldCharType="begin"/>
+          </w:r>
+          <w:r>
+            <w:rPr>
+              <w:rFonts w:eastAsiaTheme="majorEastAsia" w:cs="Times New Roman"/>
+              <w:spacing w:val="-10"/>
+              <w:kern w:val="28"/>
+              <w:szCs w:val="24"/>
+              <w:lang w:val="en-US"/>
+            </w:rPr>
+            <w:instrText xml:space="preserve"> CITATION Den16 \l 1033 </w:instrText>
+          </w:r>
+          <w:r>
+            <w:rPr>
+              <w:rFonts w:eastAsiaTheme="majorEastAsia" w:cs="Times New Roman"/>
+              <w:spacing w:val="-10"/>
+              <w:kern w:val="28"/>
+              <w:szCs w:val="24"/>
+            </w:rPr>
+            <w:fldChar w:fldCharType="separate"/>
+          </w:r>
+          <w:r>
+            <w:rPr>
+              <w:rFonts w:eastAsiaTheme="majorEastAsia" w:cs="Times New Roman"/>
+              <w:noProof/>
+              <w:spacing w:val="-10"/>
+              <w:kern w:val="28"/>
+              <w:szCs w:val="24"/>
+              <w:lang w:val="en-US"/>
+            </w:rPr>
+            <w:t>[3]</w:t>
+          </w:r>
+          <w:r>
+            <w:rPr>
+              <w:rFonts w:eastAsiaTheme="majorEastAsia" w:cs="Times New Roman"/>
+              <w:spacing w:val="-10"/>
+              <w:kern w:val="28"/>
+              <w:szCs w:val="24"/>
+            </w:rPr>
+            <w:fldChar w:fldCharType="end"/>
+          </w:r>
+        </w:sdtContent>
+      </w:sdt>
+      <w:r>
+        <w:rPr>
+          <w:rFonts w:eastAsiaTheme="majorEastAsia" w:cs="Times New Roman"/>
+          <w:spacing w:val="-10"/>
+          <w:kern w:val="28"/>
+          <w:szCs w:val="24"/>
+        </w:rPr>
+        <w:t>).</w:t>
       </w:r>
     </w:p>
     <w:p>
@@ -5720,13 +6799,6 @@
     </w:p>
     <w:sdt>
       <w:sdtPr>
-        <w:rPr>
-          <w:rFonts w:ascii="Times New Roman" w:eastAsiaTheme="minorHAnsi" w:hAnsi="Times New Roman" w:cstheme="minorBidi"/>
-          <w:color w:val="auto"/>
-          <w:sz w:val="24"/>
-          <w:szCs w:val="22"/>
-          <w:lang w:val="en-CA"/>
-        </w:rPr>
         <w:id w:val="-801073066"/>
         <w:docPartObj>
           <w:docPartGallery w:val="Bibliographies"/>
@@ -5737,13 +6809,6 @@
       <w:sdtContent>
         <w:sdt>
           <w:sdtPr>
-            <w:rPr>
-              <w:rFonts w:ascii="Times New Roman" w:eastAsiaTheme="minorHAnsi" w:hAnsi="Times New Roman" w:cstheme="minorBidi"/>
-              <w:color w:val="auto"/>
-              <w:sz w:val="24"/>
-              <w:szCs w:val="22"/>
-              <w:lang w:val="en-CA"/>
-            </w:rPr>
             <w:id w:val="111145805"/>
             <w:bibliography/>
           </w:sdtPr>
@@ -5751,18 +6816,31 @@
           <w:sdtContent>
             <w:p>
               <w:pPr>
-                <w:pStyle w:val="Heading1"/>
                 <w:rPr>
                   <w:noProof/>
                 </w:rPr>
               </w:pPr>
               <w:r>
+                <w:rPr>
+                  <w:rFonts w:asciiTheme="majorHAnsi" w:eastAsiaTheme="majorEastAsia" w:hAnsiTheme="majorHAnsi" w:cstheme="majorBidi"/>
+                  <w:color w:val="2E74B5" w:themeColor="accent1" w:themeShade="BF"/>
+                  <w:sz w:val="32"/>
+                  <w:szCs w:val="32"/>
+                  <w:lang w:val="en-US"/>
+                </w:rPr>
                 <w:fldChar w:fldCharType="begin"/>
               </w:r>
               <w:r>
                 <w:instrText xml:space="preserve"> BIBLIOGRAPHY </w:instrText>
               </w:r>
               <w:r>
+                <w:rPr>
+                  <w:rFonts w:asciiTheme="majorHAnsi" w:eastAsiaTheme="majorEastAsia" w:hAnsiTheme="majorHAnsi" w:cstheme="majorBidi"/>
+                  <w:color w:val="2E74B5" w:themeColor="accent1" w:themeShade="BF"/>
+                  <w:sz w:val="32"/>
+                  <w:szCs w:val="32"/>
+                  <w:lang w:val="en-US"/>
+                </w:rPr>
                 <w:fldChar w:fldCharType="separate"/>
               </w:r>
             </w:p>
@@ -5779,12 +6857,12 @@
                 <w:tblLook w:val="04A0" w:firstRow="1" w:lastRow="0" w:firstColumn="1" w:lastColumn="0" w:noHBand="0" w:noVBand="1"/>
               </w:tblPr>
               <w:tblGrid>
-                <w:gridCol w:w="442"/>
-                <w:gridCol w:w="8918"/>
+                <w:gridCol w:w="342"/>
+                <w:gridCol w:w="9018"/>
               </w:tblGrid>
               <w:tr>
                 <w:trPr>
-                  <w:divId w:val="556092058"/>
+                  <w:divId w:val="885070494"/>
                   <w:tblCellSpacing w:w="15" w:type="dxa"/>
                 </w:trPr>
                 <w:tc>
@@ -5797,16 +6875,14 @@
                       <w:pStyle w:val="Bibliography"/>
                       <w:rPr>
                         <w:noProof/>
-                        <w:sz w:val="22"/>
+                        <w:sz w:val="16"/>
                         <w:szCs w:val="24"/>
-                        <w:lang w:val="en-US"/>
                       </w:rPr>
                     </w:pPr>
                     <w:r>
                       <w:rPr>
                         <w:noProof/>
-                        <w:sz w:val="22"/>
-                        <w:lang w:val="en-US"/>
+                        <w:sz w:val="16"/>
                       </w:rPr>
                       <w:t xml:space="preserve">[1] </w:t>
                     </w:r>
@@ -5822,24 +6898,22 @@
                       <w:pStyle w:val="Bibliography"/>
                       <w:rPr>
                         <w:noProof/>
-                        <w:sz w:val="22"/>
-                        <w:lang w:val="en-US"/>
+                        <w:sz w:val="16"/>
                       </w:rPr>
                     </w:pPr>
                     <w:r>
                       <w:rPr>
                         <w:noProof/>
-                        <w:sz w:val="22"/>
-                        <w:lang w:val="en-US"/>
+                        <w:sz w:val="16"/>
                       </w:rPr>
-                      <w:t>OpenCV Dev Team, "Structural Analysis and Shape Descriptors," OpenCV Dev Team, 2018 November 29. [Online]. Available: https://docs.opencv.org/2.4/modules/imgproc/doc/structural_analysis_and_shape_descriptors.html. [Accessed 2018 November 29].</w:t>
+                      <w:t>DropBox, "Fast and Accurate Document Detection for Scanning," 9 August 2016. [Online]. Available: https://blogs.dropbox.com/tech/2016/08/fast-and-accurate-document-detection-for-scanning/. [Accessed 30 November 2018].</w:t>
                     </w:r>
                   </w:p>
                 </w:tc>
               </w:tr>
               <w:tr>
                 <w:trPr>
-                  <w:divId w:val="556092058"/>
+                  <w:divId w:val="885070494"/>
                   <w:tblCellSpacing w:w="15" w:type="dxa"/>
                 </w:trPr>
                 <w:tc>
@@ -5852,15 +6926,13 @@
                       <w:pStyle w:val="Bibliography"/>
                       <w:rPr>
                         <w:noProof/>
-                        <w:sz w:val="22"/>
-                        <w:lang w:val="en-US"/>
+                        <w:sz w:val="16"/>
                       </w:rPr>
                     </w:pPr>
                     <w:r>
                       <w:rPr>
                         <w:noProof/>
-                        <w:sz w:val="22"/>
-                        <w:lang w:val="en-US"/>
+                        <w:sz w:val="16"/>
                       </w:rPr>
                       <w:t xml:space="preserve">[2] </w:t>
                     </w:r>
@@ -5876,42 +6948,22 @@
                       <w:pStyle w:val="Bibliography"/>
                       <w:rPr>
                         <w:noProof/>
-                        <w:sz w:val="22"/>
-                        <w:lang w:val="en-US"/>
+                        <w:sz w:val="16"/>
                       </w:rPr>
                     </w:pPr>
                     <w:r>
                       <w:rPr>
                         <w:noProof/>
-                        <w:sz w:val="22"/>
-                        <w:lang w:val="en-US"/>
+                        <w:sz w:val="16"/>
                       </w:rPr>
-                      <w:t xml:space="preserve">C.-H. Teh and R. T. Chin, "On the Detection of Dominant Points on Digital Curves," </w:t>
-                    </w:r>
-                    <w:r>
-                      <w:rPr>
-                        <w:i/>
-                        <w:iCs/>
-                        <w:noProof/>
-                        <w:sz w:val="22"/>
-                        <w:lang w:val="en-US"/>
-                      </w:rPr>
-                      <w:t xml:space="preserve">IEEE Transactions on Pattern Analysis and Machine Intelligence, </w:t>
-                    </w:r>
-                    <w:r>
-                      <w:rPr>
-                        <w:noProof/>
-                        <w:sz w:val="22"/>
-                        <w:lang w:val="en-US"/>
-                      </w:rPr>
-                      <w:t xml:space="preserve">vol. 11, no. 8, pp. 859-872, 1989. </w:t>
+                      <w:t>O. Ronneberger, P. Fischer and T. Brox, "U-Net: Convolutional Networks for Biomedical Image Segmentation," 18 May 2015. [Online]. Available: https://arxiv.org/abs/1505.04597. [Accessed 20 November 2018].</w:t>
                     </w:r>
                   </w:p>
                 </w:tc>
               </w:tr>
               <w:tr>
                 <w:trPr>
-                  <w:divId w:val="556092058"/>
+                  <w:divId w:val="885070494"/>
                   <w:tblCellSpacing w:w="15" w:type="dxa"/>
                 </w:trPr>
                 <w:tc>
@@ -5924,15 +6976,13 @@
                       <w:pStyle w:val="Bibliography"/>
                       <w:rPr>
                         <w:noProof/>
-                        <w:sz w:val="22"/>
-                        <w:lang w:val="en-US"/>
+                        <w:sz w:val="16"/>
                       </w:rPr>
                     </w:pPr>
                     <w:r>
                       <w:rPr>
                         <w:noProof/>
-                        <w:sz w:val="22"/>
-                        <w:lang w:val="en-US"/>
+                        <w:sz w:val="16"/>
                       </w:rPr>
                       <w:t xml:space="preserve">[3] </w:t>
                     </w:r>
@@ -5948,24 +6998,22 @@
                       <w:pStyle w:val="Bibliography"/>
                       <w:rPr>
                         <w:noProof/>
-                        <w:sz w:val="22"/>
-                        <w:lang w:val="en-US"/>
+                        <w:sz w:val="16"/>
                       </w:rPr>
                     </w:pPr>
                     <w:r>
                       <w:rPr>
                         <w:noProof/>
-                        <w:sz w:val="22"/>
-                        <w:lang w:val="en-US"/>
+                        <w:sz w:val="16"/>
                       </w:rPr>
-                      <w:t>J. Fennema, "PyLaTeX," [Online]. Available: https://github.com/JelteF/PyLaTeX. [Accessed 5 November 2018].</w:t>
+                      <w:t>Y. Deng, A. Kanervisto and A. M. Rush, "What You Get Is What You See: A Visual Markup Decompiler," 16 September 2016. [Online]. Available: https://arxiv.org/pdf/1609.04938v1.pdf. [Accessed 30 November 2018].</w:t>
                     </w:r>
                   </w:p>
                 </w:tc>
               </w:tr>
               <w:tr>
                 <w:trPr>
-                  <w:divId w:val="556092058"/>
+                  <w:divId w:val="885070494"/>
                   <w:tblCellSpacing w:w="15" w:type="dxa"/>
                 </w:trPr>
                 <w:tc>
@@ -5978,15 +7026,13 @@
                       <w:pStyle w:val="Bibliography"/>
                       <w:rPr>
                         <w:noProof/>
-                        <w:sz w:val="22"/>
-                        <w:lang w:val="en-US"/>
+                        <w:sz w:val="16"/>
                       </w:rPr>
                     </w:pPr>
                     <w:r>
                       <w:rPr>
                         <w:noProof/>
-                        <w:sz w:val="22"/>
-                        <w:lang w:val="en-US"/>
+                        <w:sz w:val="16"/>
                       </w:rPr>
                       <w:t xml:space="preserve">[4] </w:t>
                     </w:r>
@@ -6002,24 +7048,22 @@
                       <w:pStyle w:val="Bibliography"/>
                       <w:rPr>
                         <w:noProof/>
-                        <w:sz w:val="22"/>
-                        <w:lang w:val="en-US"/>
+                        <w:sz w:val="16"/>
                       </w:rPr>
                     </w:pPr>
                     <w:r>
                       <w:rPr>
                         <w:noProof/>
-                        <w:sz w:val="22"/>
-                        <w:lang w:val="en-US"/>
+                        <w:sz w:val="16"/>
                       </w:rPr>
-                      <w:t>D. Faraglia, "faker," [Online]. Available: https://github.com/joke2k/faker. [Accessed 5 November 2018].</w:t>
+                      <w:t>OpenCV Dev Team, "Structural Analysis and Shape Descriptors," OpenCV Dev Team, 2018 November 29. [Online]. Available: https://docs.opencv.org/2.4/modules/imgproc/doc/structural_analysis_and_shape_descriptors.html. [Accessed 2018 November 29].</w:t>
                     </w:r>
                   </w:p>
                 </w:tc>
               </w:tr>
               <w:tr>
                 <w:trPr>
-                  <w:divId w:val="556092058"/>
+                  <w:divId w:val="885070494"/>
                   <w:tblCellSpacing w:w="15" w:type="dxa"/>
                 </w:trPr>
                 <w:tc>
@@ -6032,15 +7076,13 @@
                       <w:pStyle w:val="Bibliography"/>
                       <w:rPr>
                         <w:noProof/>
-                        <w:sz w:val="22"/>
-                        <w:lang w:val="en-US"/>
+                        <w:sz w:val="16"/>
                       </w:rPr>
                     </w:pPr>
                     <w:r>
                       <w:rPr>
                         <w:noProof/>
-                        <w:sz w:val="22"/>
-                        <w:lang w:val="en-US"/>
+                        <w:sz w:val="16"/>
                       </w:rPr>
                       <w:t xml:space="preserve">[5] </w:t>
                     </w:r>
@@ -6056,24 +7098,38 @@
                       <w:pStyle w:val="Bibliography"/>
                       <w:rPr>
                         <w:noProof/>
-                        <w:sz w:val="22"/>
-                        <w:lang w:val="en-US"/>
+                        <w:sz w:val="16"/>
                       </w:rPr>
                     </w:pPr>
                     <w:r>
                       <w:rPr>
                         <w:noProof/>
-                        <w:sz w:val="22"/>
-                        <w:lang w:val="en-US"/>
+                        <w:sz w:val="16"/>
                       </w:rPr>
-                      <w:t>M. Geier, "Using Latexmk," 5 May 2017. [Online]. Available: https://github.com/mgeier/homepage/blob/master/latexmk.rst. [Accessed 29 November 2018].</w:t>
+                      <w:t xml:space="preserve">C.-H. Teh and R. T. Chin, "On the Detection of Dominant Points on Digital Curves," </w:t>
+                    </w:r>
+                    <w:r>
+                      <w:rPr>
+                        <w:i/>
+                        <w:iCs/>
+                        <w:noProof/>
+                        <w:sz w:val="16"/>
+                      </w:rPr>
+                      <w:t xml:space="preserve">IEEE Transactions on Pattern Analysis and Machine Intelligence, </w:t>
+                    </w:r>
+                    <w:r>
+                      <w:rPr>
+                        <w:noProof/>
+                        <w:sz w:val="16"/>
+                      </w:rPr>
+                      <w:t xml:space="preserve">vol. 11, no. 8, pp. 859-872, 1989. </w:t>
                     </w:r>
                   </w:p>
                 </w:tc>
               </w:tr>
               <w:tr>
                 <w:trPr>
-                  <w:divId w:val="556092058"/>
+                  <w:divId w:val="885070494"/>
                   <w:tblCellSpacing w:w="15" w:type="dxa"/>
                 </w:trPr>
                 <w:tc>
@@ -6086,15 +7142,13 @@
                       <w:pStyle w:val="Bibliography"/>
                       <w:rPr>
                         <w:noProof/>
-                        <w:sz w:val="22"/>
-                        <w:lang w:val="en-US"/>
+                        <w:sz w:val="16"/>
                       </w:rPr>
                     </w:pPr>
                     <w:r>
                       <w:rPr>
                         <w:noProof/>
-                        <w:sz w:val="22"/>
-                        <w:lang w:val="en-US"/>
+                        <w:sz w:val="16"/>
                       </w:rPr>
                       <w:t xml:space="preserve">[6] </w:t>
                     </w:r>
@@ -6110,24 +7164,22 @@
                       <w:pStyle w:val="Bibliography"/>
                       <w:rPr>
                         <w:noProof/>
-                        <w:sz w:val="22"/>
-                        <w:lang w:val="en-US"/>
+                        <w:sz w:val="16"/>
                       </w:rPr>
                     </w:pPr>
                     <w:r>
                       <w:rPr>
                         <w:noProof/>
-                        <w:sz w:val="22"/>
-                        <w:lang w:val="en-US"/>
+                        <w:sz w:val="16"/>
                       </w:rPr>
-                      <w:t>E. Belval, "pdf2image," 5 November 2018. [Online]. Available: https://github.com/Belval/pdf2image. [Accessed 5 November 2018].</w:t>
+                      <w:t>J. Fennema, "PyLaTeX," [Online]. Available: https://github.com/JelteF/PyLaTeX. [Accessed 5 November 2018].</w:t>
                     </w:r>
                   </w:p>
                 </w:tc>
               </w:tr>
               <w:tr>
                 <w:trPr>
-                  <w:divId w:val="556092058"/>
+                  <w:divId w:val="885070494"/>
                   <w:tblCellSpacing w:w="15" w:type="dxa"/>
                 </w:trPr>
                 <w:tc>
@@ -6140,15 +7192,13 @@
                       <w:pStyle w:val="Bibliography"/>
                       <w:rPr>
                         <w:noProof/>
-                        <w:sz w:val="22"/>
-                        <w:lang w:val="en-US"/>
+                        <w:sz w:val="16"/>
                       </w:rPr>
                     </w:pPr>
                     <w:r>
                       <w:rPr>
                         <w:noProof/>
-                        <w:sz w:val="22"/>
-                        <w:lang w:val="en-US"/>
+                        <w:sz w:val="16"/>
                       </w:rPr>
                       <w:t xml:space="preserve">[7] </w:t>
                     </w:r>
@@ -6164,24 +7214,22 @@
                       <w:pStyle w:val="Bibliography"/>
                       <w:rPr>
                         <w:noProof/>
-                        <w:sz w:val="22"/>
-                        <w:lang w:val="en-US"/>
+                        <w:sz w:val="16"/>
                       </w:rPr>
                     </w:pPr>
                     <w:r>
                       <w:rPr>
                         <w:noProof/>
-                        <w:sz w:val="22"/>
-                        <w:lang w:val="en-US"/>
+                        <w:sz w:val="16"/>
                       </w:rPr>
-                      <w:t>OpenCV Dev Team, "opencv-python 3.4.4.18," 9 September 2018. [Online]. Available: https://pypi.org/project/opencv-python/. [Accessed 5 November 2018].</w:t>
+                      <w:t>D. Faraglia, "faker," [Online]. Available: https://github.com/joke2k/faker. [Accessed 5 November 2018].</w:t>
                     </w:r>
                   </w:p>
                 </w:tc>
               </w:tr>
               <w:tr>
                 <w:trPr>
-                  <w:divId w:val="556092058"/>
+                  <w:divId w:val="885070494"/>
                   <w:tblCellSpacing w:w="15" w:type="dxa"/>
                 </w:trPr>
                 <w:tc>
@@ -6194,15 +7242,13 @@
                       <w:pStyle w:val="Bibliography"/>
                       <w:rPr>
                         <w:noProof/>
-                        <w:sz w:val="22"/>
-                        <w:lang w:val="en-US"/>
+                        <w:sz w:val="16"/>
                       </w:rPr>
                     </w:pPr>
                     <w:r>
                       <w:rPr>
                         <w:noProof/>
-                        <w:sz w:val="22"/>
-                        <w:lang w:val="en-US"/>
+                        <w:sz w:val="16"/>
                       </w:rPr>
                       <w:t xml:space="preserve">[8] </w:t>
                     </w:r>
@@ -6218,24 +7264,22 @@
                       <w:pStyle w:val="Bibliography"/>
                       <w:rPr>
                         <w:noProof/>
-                        <w:sz w:val="22"/>
-                        <w:lang w:val="en-US"/>
+                        <w:sz w:val="16"/>
                       </w:rPr>
                     </w:pPr>
                     <w:r>
                       <w:rPr>
                         <w:noProof/>
-                        <w:sz w:val="22"/>
-                        <w:lang w:val="en-US"/>
+                        <w:sz w:val="16"/>
                       </w:rPr>
-                      <w:t>F. Chollet, "Keras: The Python Deep Learning library," 24 November 2018. [Online]. Available: https://keras.io/. [Accessed 24 November 2018].</w:t>
+                      <w:t>M. Geier, "Using Latexmk," 5 May 2017. [Online]. Available: https://github.com/mgeier/homepage/blob/master/latexmk.rst. [Accessed 29 November 2018].</w:t>
                     </w:r>
                   </w:p>
                 </w:tc>
               </w:tr>
               <w:tr>
                 <w:trPr>
-                  <w:divId w:val="556092058"/>
+                  <w:divId w:val="885070494"/>
                   <w:tblCellSpacing w:w="15" w:type="dxa"/>
                 </w:trPr>
                 <w:tc>
@@ -6248,15 +7292,13 @@
                       <w:pStyle w:val="Bibliography"/>
                       <w:rPr>
                         <w:noProof/>
-                        <w:sz w:val="22"/>
-                        <w:lang w:val="en-US"/>
+                        <w:sz w:val="16"/>
                       </w:rPr>
                     </w:pPr>
                     <w:r>
                       <w:rPr>
                         <w:noProof/>
-                        <w:sz w:val="22"/>
-                        <w:lang w:val="en-US"/>
+                        <w:sz w:val="16"/>
                       </w:rPr>
                       <w:t xml:space="preserve">[9] </w:t>
                     </w:r>
@@ -6272,24 +7314,22 @@
                       <w:pStyle w:val="Bibliography"/>
                       <w:rPr>
                         <w:noProof/>
-                        <w:sz w:val="22"/>
-                        <w:lang w:val="en-US"/>
+                        <w:sz w:val="16"/>
                       </w:rPr>
                     </w:pPr>
                     <w:r>
                       <w:rPr>
                         <w:noProof/>
-                        <w:sz w:val="22"/>
-                        <w:lang w:val="en-US"/>
+                        <w:sz w:val="16"/>
                       </w:rPr>
-                      <w:t>Google, "TensorFlow," Google, 20 November 2018. [Online]. Available: https://www.tensorflow.org/. [Accessed 20 November 2018].</w:t>
+                      <w:t>E. Belval, "pdf2image," 5 November 2018. [Online]. Available: https://github.com/Belval/pdf2image. [Accessed 5 November 2018].</w:t>
                     </w:r>
                   </w:p>
                 </w:tc>
               </w:tr>
               <w:tr>
                 <w:trPr>
-                  <w:divId w:val="556092058"/>
+                  <w:divId w:val="885070494"/>
                   <w:tblCellSpacing w:w="15" w:type="dxa"/>
                 </w:trPr>
                 <w:tc>
@@ -6302,15 +7342,13 @@
                       <w:pStyle w:val="Bibliography"/>
                       <w:rPr>
                         <w:noProof/>
-                        <w:sz w:val="22"/>
-                        <w:lang w:val="en-US"/>
+                        <w:sz w:val="16"/>
                       </w:rPr>
                     </w:pPr>
                     <w:r>
                       <w:rPr>
                         <w:noProof/>
-                        <w:sz w:val="22"/>
-                        <w:lang w:val="en-US"/>
+                        <w:sz w:val="16"/>
                       </w:rPr>
                       <w:t xml:space="preserve">[10] </w:t>
                     </w:r>
@@ -6326,24 +7364,22 @@
                       <w:pStyle w:val="Bibliography"/>
                       <w:rPr>
                         <w:noProof/>
-                        <w:sz w:val="22"/>
-                        <w:lang w:val="en-US"/>
+                        <w:sz w:val="16"/>
                       </w:rPr>
                     </w:pPr>
                     <w:r>
                       <w:rPr>
                         <w:noProof/>
-                        <w:sz w:val="22"/>
-                        <w:lang w:val="en-US"/>
+                        <w:sz w:val="16"/>
                       </w:rPr>
-                      <w:t>Z. Xuhao, "unet/model.py," 27 November 2018. [Online]. Available: https://github.com/zhixuhao/unet/blob/master/model.py. [Accessed 27 November 2018].</w:t>
+                      <w:t>OpenCV Dev Team, "opencv-python 3.4.4.18," 9 September 2018. [Online]. Available: https://pypi.org/project/opencv-python/. [Accessed 5 November 2018].</w:t>
                     </w:r>
                   </w:p>
                 </w:tc>
               </w:tr>
               <w:tr>
                 <w:trPr>
-                  <w:divId w:val="556092058"/>
+                  <w:divId w:val="885070494"/>
                   <w:tblCellSpacing w:w="15" w:type="dxa"/>
                 </w:trPr>
                 <w:tc>
@@ -6356,15 +7392,13 @@
                       <w:pStyle w:val="Bibliography"/>
                       <w:rPr>
                         <w:noProof/>
-                        <w:sz w:val="22"/>
-                        <w:lang w:val="en-US"/>
+                        <w:sz w:val="16"/>
                       </w:rPr>
                     </w:pPr>
                     <w:r>
                       <w:rPr>
                         <w:noProof/>
-                        <w:sz w:val="22"/>
-                        <w:lang w:val="en-US"/>
+                        <w:sz w:val="16"/>
                       </w:rPr>
                       <w:t xml:space="preserve">[11] </w:t>
                     </w:r>
@@ -6380,24 +7414,22 @@
                       <w:pStyle w:val="Bibliography"/>
                       <w:rPr>
                         <w:noProof/>
-                        <w:sz w:val="22"/>
-                        <w:lang w:val="en-US"/>
+                        <w:sz w:val="16"/>
                       </w:rPr>
                     </w:pPr>
                     <w:r>
                       <w:rPr>
                         <w:noProof/>
-                        <w:sz w:val="22"/>
-                        <w:lang w:val="en-US"/>
+                        <w:sz w:val="16"/>
                       </w:rPr>
-                      <w:t>O. Ronneberger, P. Fischer and T. Brox, "U-Net: Convolutional Networks for Biomedical Image Segmentation," 18 May 2015. [Online]. Available: https://arxiv.org/abs/1505.04597. [Accessed 20 November 2018].</w:t>
+                      <w:t>F. Chollet, "Keras: The Python Deep Learning library," 24 November 2018. [Online]. Available: https://keras.io/. [Accessed 24 November 2018].</w:t>
                     </w:r>
                   </w:p>
                 </w:tc>
               </w:tr>
               <w:tr>
                 <w:trPr>
-                  <w:divId w:val="556092058"/>
+                  <w:divId w:val="885070494"/>
                   <w:tblCellSpacing w:w="15" w:type="dxa"/>
                 </w:trPr>
                 <w:tc>
@@ -6410,15 +7442,13 @@
                       <w:pStyle w:val="Bibliography"/>
                       <w:rPr>
                         <w:noProof/>
-                        <w:sz w:val="22"/>
-                        <w:lang w:val="en-US"/>
+                        <w:sz w:val="16"/>
                       </w:rPr>
                     </w:pPr>
                     <w:r>
                       <w:rPr>
                         <w:noProof/>
-                        <w:sz w:val="22"/>
-                        <w:lang w:val="en-US"/>
+                        <w:sz w:val="16"/>
                       </w:rPr>
                       <w:t xml:space="preserve">[12] </w:t>
                     </w:r>
@@ -6434,15 +7464,363 @@
                       <w:pStyle w:val="Bibliography"/>
                       <w:rPr>
                         <w:noProof/>
-                        <w:sz w:val="22"/>
-                        <w:lang w:val="en-US"/>
+                        <w:sz w:val="16"/>
                       </w:rPr>
                     </w:pPr>
                     <w:r>
                       <w:rPr>
                         <w:noProof/>
-                        <w:sz w:val="22"/>
-                        <w:lang w:val="en-US"/>
+                        <w:sz w:val="16"/>
+                      </w:rPr>
+                      <w:t>Google, "TensorFlow," Google, 20 November 2018. [Online]. Available: https://www.tensorflow.org/. [Accessed 20 November 2018].</w:t>
+                    </w:r>
+                  </w:p>
+                </w:tc>
+              </w:tr>
+              <w:tr>
+                <w:trPr>
+                  <w:divId w:val="885070494"/>
+                  <w:tblCellSpacing w:w="15" w:type="dxa"/>
+                </w:trPr>
+                <w:tc>
+                  <w:tcPr>
+                    <w:tcW w:w="50" w:type="pct"/>
+                    <w:hideMark/>
+                  </w:tcPr>
+                  <w:p>
+                    <w:pPr>
+                      <w:pStyle w:val="Bibliography"/>
+                      <w:rPr>
+                        <w:noProof/>
+                        <w:sz w:val="16"/>
+                      </w:rPr>
+                    </w:pPr>
+                    <w:r>
+                      <w:rPr>
+                        <w:noProof/>
+                        <w:sz w:val="16"/>
+                      </w:rPr>
+                      <w:t xml:space="preserve">[13] </w:t>
+                    </w:r>
+                  </w:p>
+                </w:tc>
+                <w:tc>
+                  <w:tcPr>
+                    <w:tcW w:w="0" w:type="auto"/>
+                    <w:hideMark/>
+                  </w:tcPr>
+                  <w:p>
+                    <w:pPr>
+                      <w:pStyle w:val="Bibliography"/>
+                      <w:rPr>
+                        <w:noProof/>
+                        <w:sz w:val="16"/>
+                      </w:rPr>
+                    </w:pPr>
+                    <w:r>
+                      <w:rPr>
+                        <w:noProof/>
+                        <w:sz w:val="16"/>
+                      </w:rPr>
+                      <w:t>Z. Xuhao, "unet/model.py," 27 November 2018. [Online]. Available: https://github.com/zhixuhao/unet/blob/master/model.py. [Accessed 27 November 2018].</w:t>
+                    </w:r>
+                  </w:p>
+                </w:tc>
+              </w:tr>
+              <w:tr>
+                <w:trPr>
+                  <w:divId w:val="885070494"/>
+                  <w:tblCellSpacing w:w="15" w:type="dxa"/>
+                </w:trPr>
+                <w:tc>
+                  <w:tcPr>
+                    <w:tcW w:w="50" w:type="pct"/>
+                    <w:hideMark/>
+                  </w:tcPr>
+                  <w:p>
+                    <w:pPr>
+                      <w:pStyle w:val="Bibliography"/>
+                      <w:rPr>
+                        <w:noProof/>
+                        <w:sz w:val="16"/>
+                      </w:rPr>
+                    </w:pPr>
+                    <w:r>
+                      <w:rPr>
+                        <w:noProof/>
+                        <w:sz w:val="16"/>
+                      </w:rPr>
+                      <w:t xml:space="preserve">[14] </w:t>
+                    </w:r>
+                  </w:p>
+                </w:tc>
+                <w:tc>
+                  <w:tcPr>
+                    <w:tcW w:w="0" w:type="auto"/>
+                    <w:hideMark/>
+                  </w:tcPr>
+                  <w:p>
+                    <w:pPr>
+                      <w:pStyle w:val="Bibliography"/>
+                      <w:rPr>
+                        <w:noProof/>
+                        <w:sz w:val="16"/>
+                      </w:rPr>
+                    </w:pPr>
+                    <w:r>
+                      <w:rPr>
+                        <w:noProof/>
+                        <w:sz w:val="16"/>
+                      </w:rPr>
+                      <w:t>J. Redmon, A. Farhadi, S. Divvala and R. Girshick, "You Only Look Once: Unified, Real-Time Object Detection," 9 May 2016. [Online]. Available: https://arxiv.org/pdf/1506.02640.pdf. [Accessed 5 November 2018].</w:t>
+                    </w:r>
+                  </w:p>
+                </w:tc>
+              </w:tr>
+              <w:tr>
+                <w:trPr>
+                  <w:divId w:val="885070494"/>
+                  <w:tblCellSpacing w:w="15" w:type="dxa"/>
+                </w:trPr>
+                <w:tc>
+                  <w:tcPr>
+                    <w:tcW w:w="50" w:type="pct"/>
+                    <w:hideMark/>
+                  </w:tcPr>
+                  <w:p>
+                    <w:pPr>
+                      <w:pStyle w:val="Bibliography"/>
+                      <w:rPr>
+                        <w:noProof/>
+                        <w:sz w:val="16"/>
+                      </w:rPr>
+                    </w:pPr>
+                    <w:r>
+                      <w:rPr>
+                        <w:noProof/>
+                        <w:sz w:val="16"/>
+                      </w:rPr>
+                      <w:t xml:space="preserve">[15] </w:t>
+                    </w:r>
+                  </w:p>
+                </w:tc>
+                <w:tc>
+                  <w:tcPr>
+                    <w:tcW w:w="0" w:type="auto"/>
+                    <w:hideMark/>
+                  </w:tcPr>
+                  <w:p>
+                    <w:pPr>
+                      <w:pStyle w:val="Bibliography"/>
+                      <w:rPr>
+                        <w:noProof/>
+                        <w:sz w:val="16"/>
+                      </w:rPr>
+                    </w:pPr>
+                    <w:r>
+                      <w:rPr>
+                        <w:noProof/>
+                        <w:sz w:val="16"/>
+                      </w:rPr>
+                      <w:t>J. Redmon and A. Farhadi, "YOLO9000: Better, Faster, Stronger," 25 December 2016. [Online]. Available: https://arxiv.org/pdf/1612.08242.pdf. [Accessed 5 November 2018].</w:t>
+                    </w:r>
+                  </w:p>
+                </w:tc>
+              </w:tr>
+              <w:tr>
+                <w:trPr>
+                  <w:divId w:val="885070494"/>
+                  <w:tblCellSpacing w:w="15" w:type="dxa"/>
+                </w:trPr>
+                <w:tc>
+                  <w:tcPr>
+                    <w:tcW w:w="50" w:type="pct"/>
+                    <w:hideMark/>
+                  </w:tcPr>
+                  <w:p>
+                    <w:pPr>
+                      <w:pStyle w:val="Bibliography"/>
+                      <w:rPr>
+                        <w:noProof/>
+                        <w:sz w:val="16"/>
+                      </w:rPr>
+                    </w:pPr>
+                    <w:r>
+                      <w:rPr>
+                        <w:noProof/>
+                        <w:sz w:val="16"/>
+                      </w:rPr>
+                      <w:t xml:space="preserve">[16] </w:t>
+                    </w:r>
+                  </w:p>
+                </w:tc>
+                <w:tc>
+                  <w:tcPr>
+                    <w:tcW w:w="0" w:type="auto"/>
+                    <w:hideMark/>
+                  </w:tcPr>
+                  <w:p>
+                    <w:pPr>
+                      <w:pStyle w:val="Bibliography"/>
+                      <w:rPr>
+                        <w:noProof/>
+                        <w:sz w:val="16"/>
+                      </w:rPr>
+                    </w:pPr>
+                    <w:r>
+                      <w:rPr>
+                        <w:noProof/>
+                        <w:sz w:val="16"/>
+                      </w:rPr>
+                      <w:t>J. Redmon and A. Farhadi, "YOLOv3: An Incremental Improvement," 8 April 2018. [Online]. Available: https://arxiv.org/pdf/1804.02767.pdf. [Accessed 5 November 2018].</w:t>
+                    </w:r>
+                  </w:p>
+                </w:tc>
+              </w:tr>
+              <w:tr>
+                <w:trPr>
+                  <w:divId w:val="885070494"/>
+                  <w:tblCellSpacing w:w="15" w:type="dxa"/>
+                </w:trPr>
+                <w:tc>
+                  <w:tcPr>
+                    <w:tcW w:w="50" w:type="pct"/>
+                    <w:hideMark/>
+                  </w:tcPr>
+                  <w:p>
+                    <w:pPr>
+                      <w:pStyle w:val="Bibliography"/>
+                      <w:rPr>
+                        <w:noProof/>
+                        <w:sz w:val="16"/>
+                      </w:rPr>
+                    </w:pPr>
+                    <w:r>
+                      <w:rPr>
+                        <w:noProof/>
+                        <w:sz w:val="16"/>
+                      </w:rPr>
+                      <w:t xml:space="preserve">[17] </w:t>
+                    </w:r>
+                  </w:p>
+                </w:tc>
+                <w:tc>
+                  <w:tcPr>
+                    <w:tcW w:w="0" w:type="auto"/>
+                    <w:hideMark/>
+                  </w:tcPr>
+                  <w:p>
+                    <w:pPr>
+                      <w:pStyle w:val="Bibliography"/>
+                      <w:rPr>
+                        <w:noProof/>
+                        <w:sz w:val="16"/>
+                      </w:rPr>
+                    </w:pPr>
+                    <w:r>
+                      <w:rPr>
+                        <w:noProof/>
+                        <w:sz w:val="16"/>
+                      </w:rPr>
+                      <w:t>W. Liu, D. Anguelov, D. Erhan, C. Szegedy, S. Reed, C.-Y. Fu and A. C. Berg, "SSD: Single Shot MultiBox Detector," 29 December 2016. [Online]. Available: https://arxiv.org/pdf/1512.02325.pdf. [Accessed 7 November 2018].</w:t>
+                    </w:r>
+                  </w:p>
+                </w:tc>
+              </w:tr>
+              <w:tr>
+                <w:trPr>
+                  <w:divId w:val="885070494"/>
+                  <w:tblCellSpacing w:w="15" w:type="dxa"/>
+                </w:trPr>
+                <w:tc>
+                  <w:tcPr>
+                    <w:tcW w:w="50" w:type="pct"/>
+                    <w:hideMark/>
+                  </w:tcPr>
+                  <w:p>
+                    <w:pPr>
+                      <w:pStyle w:val="Bibliography"/>
+                      <w:rPr>
+                        <w:noProof/>
+                        <w:sz w:val="16"/>
+                      </w:rPr>
+                    </w:pPr>
+                    <w:r>
+                      <w:rPr>
+                        <w:noProof/>
+                        <w:sz w:val="16"/>
+                      </w:rPr>
+                      <w:t xml:space="preserve">[18] </w:t>
+                    </w:r>
+                  </w:p>
+                </w:tc>
+                <w:tc>
+                  <w:tcPr>
+                    <w:tcW w:w="0" w:type="auto"/>
+                    <w:hideMark/>
+                  </w:tcPr>
+                  <w:p>
+                    <w:pPr>
+                      <w:pStyle w:val="Bibliography"/>
+                      <w:rPr>
+                        <w:noProof/>
+                        <w:sz w:val="16"/>
+                      </w:rPr>
+                    </w:pPr>
+                    <w:r>
+                      <w:rPr>
+                        <w:noProof/>
+                        <w:sz w:val="16"/>
+                      </w:rPr>
+                      <w:t>P. Ferrari, "ssd_keras," 10 May 2018. [Online]. Available: https://github.com/pierluigiferrari/ssd_keras. [Accessed 8 November 2018].</w:t>
+                    </w:r>
+                  </w:p>
+                </w:tc>
+              </w:tr>
+              <w:tr>
+                <w:trPr>
+                  <w:divId w:val="885070494"/>
+                  <w:tblCellSpacing w:w="15" w:type="dxa"/>
+                </w:trPr>
+                <w:tc>
+                  <w:tcPr>
+                    <w:tcW w:w="50" w:type="pct"/>
+                    <w:hideMark/>
+                  </w:tcPr>
+                  <w:p>
+                    <w:pPr>
+                      <w:pStyle w:val="Bibliography"/>
+                      <w:rPr>
+                        <w:noProof/>
+                        <w:sz w:val="16"/>
+                      </w:rPr>
+                    </w:pPr>
+                    <w:r>
+                      <w:rPr>
+                        <w:noProof/>
+                        <w:sz w:val="16"/>
+                      </w:rPr>
+                      <w:t xml:space="preserve">[19] </w:t>
+                    </w:r>
+                  </w:p>
+                </w:tc>
+                <w:tc>
+                  <w:tcPr>
+                    <w:tcW w:w="0" w:type="auto"/>
+                    <w:hideMark/>
+                  </w:tcPr>
+                  <w:p>
+                    <w:pPr>
+                      <w:pStyle w:val="Bibliography"/>
+                      <w:rPr>
+                        <w:noProof/>
+                        <w:sz w:val="16"/>
+                      </w:rPr>
+                    </w:pPr>
+                    <w:r>
+                      <w:rPr>
+                        <w:noProof/>
+                        <w:sz w:val="16"/>
                       </w:rPr>
                       <w:t>A. Kanervisto, "im2latex-100k , arXiv:1609.04938," 21 June 2016. [Online]. Available: https://zenodo.org/record/56198#.XABDuWhKiUk. [Accessed 5 November 2018].</w:t>
                     </w:r>
@@ -6452,7 +7830,7 @@
             </w:tbl>
             <w:p>
               <w:pPr>
-                <w:divId w:val="556092058"/>
+                <w:divId w:val="885070494"/>
                 <w:rPr>
                   <w:rFonts w:eastAsia="Times New Roman"/>
                   <w:noProof/>
@@ -8512,7 +9890,7 @@
         </b:NameList>
       </b:Author>
     </b:Author>
-    <b:RefOrder>4</b:RefOrder>
+    <b:RefOrder>7</b:RefOrder>
   </b:Source>
   <b:Source>
     <b:Tag>Fen18</b:Tag>
@@ -8533,7 +9911,7 @@
         </b:NameList>
       </b:Author>
     </b:Author>
-    <b:RefOrder>3</b:RefOrder>
+    <b:RefOrder>6</b:RefOrder>
   </b:Source>
   <b:Source>
     <b:Tag>Teh89</b:Tag>
@@ -8560,7 +9938,7 @@
         </b:NameList>
       </b:Author>
     </b:Author>
-    <b:RefOrder>2</b:RefOrder>
+    <b:RefOrder>5</b:RefOrder>
   </b:Source>
   <b:Source>
     <b:Tag>Ope29</b:Tag>
@@ -8580,7 +9958,7 @@
     <b:MonthAccessed>November</b:MonthAccessed>
     <b:DayAccessed>2018</b:DayAccessed>
     <b:URL>https://docs.opencv.org/2.4/modules/imgproc/doc/structural_analysis_and_shape_descriptors.html</b:URL>
-    <b:RefOrder>1</b:RefOrder>
+    <b:RefOrder>4</b:RefOrder>
   </b:Source>
   <b:Source>
     <b:Tag>Gei17</b:Tag>
@@ -8604,7 +9982,7 @@
         </b:NameList>
       </b:Author>
     </b:Author>
-    <b:RefOrder>5</b:RefOrder>
+    <b:RefOrder>8</b:RefOrder>
   </b:Source>
   <b:Source>
     <b:Tag>Bel18</b:Tag>
@@ -8628,7 +10006,7 @@
         </b:NameList>
       </b:Author>
     </b:Author>
-    <b:RefOrder>6</b:RefOrder>
+    <b:RefOrder>9</b:RefOrder>
   </b:Source>
   <b:Source>
     <b:Tag>Ope18</b:Tag>
@@ -8647,7 +10025,7 @@
     <b:MonthAccessed>November</b:MonthAccessed>
     <b:DayAccessed>5</b:DayAccessed>
     <b:URL>https://pypi.org/project/opencv-python/</b:URL>
-    <b:RefOrder>7</b:RefOrder>
+    <b:RefOrder>10</b:RefOrder>
   </b:Source>
   <b:Source>
     <b:Tag>Kan16</b:Tag>
@@ -8671,7 +10049,7 @@
         </b:NameList>
       </b:Author>
     </b:Author>
-    <b:RefOrder>12</b:RefOrder>
+    <b:RefOrder>19</b:RefOrder>
   </b:Source>
   <b:Source>
     <b:Tag>Cho18</b:Tag>
@@ -8695,7 +10073,7 @@
         </b:NameList>
       </b:Author>
     </b:Author>
-    <b:RefOrder>8</b:RefOrder>
+    <b:RefOrder>11</b:RefOrder>
   </b:Source>
   <b:Source>
     <b:Tag>Goo18</b:Tag>
@@ -8715,7 +10093,7 @@
     <b:MonthAccessed>November</b:MonthAccessed>
     <b:DayAccessed>20</b:DayAccessed>
     <b:URL>https://www.tensorflow.org/</b:URL>
-    <b:RefOrder>9</b:RefOrder>
+    <b:RefOrder>12</b:RefOrder>
   </b:Source>
   <b:Source>
     <b:Tag>Xuh18</b:Tag>
@@ -8739,7 +10117,7 @@
         </b:NameList>
       </b:Author>
     </b:Author>
-    <b:RefOrder>10</b:RefOrder>
+    <b:RefOrder>13</b:RefOrder>
   </b:Source>
   <b:Source>
     <b:Tag>Ron15</b:Tag>
@@ -8771,13 +10149,230 @@
         </b:NameList>
       </b:Author>
     </b:Author>
-    <b:RefOrder>11</b:RefOrder>
+    <b:RefOrder>2</b:RefOrder>
+  </b:Source>
+  <b:Source>
+    <b:Tag>Dro16</b:Tag>
+    <b:SourceType>DocumentFromInternetSite</b:SourceType>
+    <b:Guid>{99C03C8F-9322-413C-8871-AA263667F54C}</b:Guid>
+    <b:Author>
+      <b:Author>
+        <b:Corporate>DropBox</b:Corporate>
+      </b:Author>
+    </b:Author>
+    <b:Title>Fast and Accurate Document Detection for Scanning</b:Title>
+    <b:Year>2016</b:Year>
+    <b:Month>August</b:Month>
+    <b:Day>9</b:Day>
+    <b:YearAccessed>2018</b:YearAccessed>
+    <b:MonthAccessed>November</b:MonthAccessed>
+    <b:DayAccessed>30</b:DayAccessed>
+    <b:URL>https://blogs.dropbox.com/tech/2016/08/fast-and-accurate-document-detection-for-scanning/</b:URL>
+    <b:RefOrder>1</b:RefOrder>
+  </b:Source>
+  <b:Source>
+    <b:Tag>Den16</b:Tag>
+    <b:SourceType>DocumentFromInternetSite</b:SourceType>
+    <b:Guid>{9850FD9E-3742-4516-9028-61CA0B0FA5AB}</b:Guid>
+    <b:Title>What You Get Is What You See: A Visual Markup Decompiler</b:Title>
+    <b:Year>2016</b:Year>
+    <b:Month>September</b:Month>
+    <b:Day>16</b:Day>
+    <b:YearAccessed>2018</b:YearAccessed>
+    <b:MonthAccessed>November</b:MonthAccessed>
+    <b:DayAccessed>30</b:DayAccessed>
+    <b:URL>https://arxiv.org/pdf/1609.04938v1.pdf</b:URL>
+    <b:Author>
+      <b:Author>
+        <b:NameList>
+          <b:Person>
+            <b:Last>Deng</b:Last>
+            <b:First>Yuntian</b:First>
+          </b:Person>
+          <b:Person>
+            <b:Last>Kanervisto</b:Last>
+            <b:First>Anssi</b:First>
+          </b:Person>
+          <b:Person>
+            <b:Last>Rush</b:Last>
+            <b:Middle>M</b:Middle>
+            <b:First>Alexander</b:First>
+          </b:Person>
+        </b:NameList>
+      </b:Author>
+    </b:Author>
+    <b:RefOrder>3</b:RefOrder>
+  </b:Source>
+  <b:Source>
+    <b:Tag>Red16</b:Tag>
+    <b:SourceType>DocumentFromInternetSite</b:SourceType>
+    <b:Guid>{900E4266-F480-46BE-92F4-A36A78E0B3A1}</b:Guid>
+    <b:Title>You Only Look Once: Unified, Real-Time Object Detection</b:Title>
+    <b:Year>2016</b:Year>
+    <b:Month>May</b:Month>
+    <b:Day>9</b:Day>
+    <b:YearAccessed>2018</b:YearAccessed>
+    <b:MonthAccessed>November</b:MonthAccessed>
+    <b:DayAccessed>5</b:DayAccessed>
+    <b:URL>https://arxiv.org/pdf/1506.02640.pdf</b:URL>
+    <b:Author>
+      <b:Author>
+        <b:NameList>
+          <b:Person>
+            <b:Last>Redmon</b:Last>
+            <b:First>Joseph</b:First>
+          </b:Person>
+          <b:Person>
+            <b:Last>Farhadi</b:Last>
+            <b:First>Ali</b:First>
+          </b:Person>
+          <b:Person>
+            <b:Last>Divvala</b:Last>
+            <b:First>Santosh</b:First>
+          </b:Person>
+          <b:Person>
+            <b:Last>Girshick</b:Last>
+            <b:First>Ross</b:First>
+          </b:Person>
+        </b:NameList>
+      </b:Author>
+    </b:Author>
+    <b:RefOrder>14</b:RefOrder>
+  </b:Source>
+  <b:Source>
+    <b:Tag>Red161</b:Tag>
+    <b:SourceType>DocumentFromInternetSite</b:SourceType>
+    <b:Guid>{67A766F4-1C81-4680-AFE8-C8A556DAF806}</b:Guid>
+    <b:Title>YOLO9000: Better, Faster, Stronger</b:Title>
+    <b:Year>2016</b:Year>
+    <b:Month>December</b:Month>
+    <b:Day>25</b:Day>
+    <b:YearAccessed>2018</b:YearAccessed>
+    <b:MonthAccessed>November</b:MonthAccessed>
+    <b:DayAccessed>5</b:DayAccessed>
+    <b:URL>https://arxiv.org/pdf/1612.08242.pdf</b:URL>
+    <b:Author>
+      <b:Author>
+        <b:NameList>
+          <b:Person>
+            <b:Last>Redmon</b:Last>
+            <b:First>Joseph</b:First>
+          </b:Person>
+          <b:Person>
+            <b:Last>Farhadi</b:Last>
+            <b:First>Ali</b:First>
+          </b:Person>
+        </b:NameList>
+      </b:Author>
+    </b:Author>
+    <b:RefOrder>15</b:RefOrder>
+  </b:Source>
+  <b:Source>
+    <b:Tag>Red18</b:Tag>
+    <b:SourceType>DocumentFromInternetSite</b:SourceType>
+    <b:Guid>{00BFF3A8-9D79-4A14-9A98-4E8D5280F9E9}</b:Guid>
+    <b:Title>YOLOv3: An Incremental Improvement</b:Title>
+    <b:Year>2018</b:Year>
+    <b:Month>April</b:Month>
+    <b:Day>8</b:Day>
+    <b:YearAccessed>2018</b:YearAccessed>
+    <b:MonthAccessed>November</b:MonthAccessed>
+    <b:DayAccessed>5</b:DayAccessed>
+    <b:URL>https://arxiv.org/pdf/1804.02767.pdf</b:URL>
+    <b:Author>
+      <b:Author>
+        <b:NameList>
+          <b:Person>
+            <b:Last>Redmon</b:Last>
+            <b:First>Joseph</b:First>
+          </b:Person>
+          <b:Person>
+            <b:Last>Farhadi</b:Last>
+            <b:First>Ali</b:First>
+          </b:Person>
+        </b:NameList>
+      </b:Author>
+    </b:Author>
+    <b:RefOrder>16</b:RefOrder>
+  </b:Source>
+  <b:Source>
+    <b:Tag>Liu16</b:Tag>
+    <b:SourceType>DocumentFromInternetSite</b:SourceType>
+    <b:Guid>{EB31A3F2-88E5-445C-A50F-BF9C0C18D56C}</b:Guid>
+    <b:Title>SSD: Single Shot MultiBox Detector</b:Title>
+    <b:Year>2016</b:Year>
+    <b:Month>December</b:Month>
+    <b:Day>29</b:Day>
+    <b:YearAccessed>2018</b:YearAccessed>
+    <b:MonthAccessed>November</b:MonthAccessed>
+    <b:DayAccessed>7</b:DayAccessed>
+    <b:URL>https://arxiv.org/pdf/1512.02325.pdf</b:URL>
+    <b:Author>
+      <b:Author>
+        <b:NameList>
+          <b:Person>
+            <b:Last>Liu</b:Last>
+            <b:First>Wei</b:First>
+          </b:Person>
+          <b:Person>
+            <b:Last>Anguelov</b:Last>
+            <b:First>Dragomir</b:First>
+          </b:Person>
+          <b:Person>
+            <b:Last>Erhan</b:Last>
+            <b:First>Dumitru</b:First>
+          </b:Person>
+          <b:Person>
+            <b:Last>Szegedy</b:Last>
+            <b:First>Christian</b:First>
+          </b:Person>
+          <b:Person>
+            <b:Last>Reed</b:Last>
+            <b:First>Scott</b:First>
+          </b:Person>
+          <b:Person>
+            <b:Last>Fu</b:Last>
+            <b:First>Cheng-Yang</b:First>
+          </b:Person>
+          <b:Person>
+            <b:Last>Berg</b:Last>
+            <b:Middle>C</b:Middle>
+            <b:First>Alexander</b:First>
+          </b:Person>
+        </b:NameList>
+      </b:Author>
+    </b:Author>
+    <b:RefOrder>17</b:RefOrder>
+  </b:Source>
+  <b:Source>
+    <b:Tag>Fer18</b:Tag>
+    <b:SourceType>DocumentFromInternetSite</b:SourceType>
+    <b:Guid>{8F0DA6C4-11DB-4FA8-86CD-0C684A704BC4}</b:Guid>
+    <b:Title>ssd_keras</b:Title>
+    <b:Year>2018</b:Year>
+    <b:Month>May</b:Month>
+    <b:Day>10</b:Day>
+    <b:YearAccessed>2018</b:YearAccessed>
+    <b:MonthAccessed>November</b:MonthAccessed>
+    <b:DayAccessed>8</b:DayAccessed>
+    <b:URL>https://github.com/pierluigiferrari/ssd_keras</b:URL>
+    <b:Author>
+      <b:Author>
+        <b:NameList>
+          <b:Person>
+            <b:Last>Ferrari</b:Last>
+            <b:First>Pierluigi</b:First>
+          </b:Person>
+        </b:NameList>
+      </b:Author>
+    </b:Author>
+    <b:RefOrder>18</b:RefOrder>
   </b:Source>
 </b:Sources>
 </file>
 
 <file path=customXml/itemProps1.xml><?xml version="1.0" encoding="utf-8"?>
-<ds:datastoreItem xmlns:ds="http://schemas.openxmlformats.org/officeDocument/2006/customXml" ds:itemID="{123D30A2-F414-41CE-893C-ADE52AF7F135}">
+<ds:datastoreItem xmlns:ds="http://schemas.openxmlformats.org/officeDocument/2006/customXml" ds:itemID="{ACB506F5-6D60-45C2-8694-D488A617380A}">
   <ds:schemaRefs>
     <ds:schemaRef ds:uri="http://schemas.openxmlformats.org/officeDocument/2006/bibliography"/>
   </ds:schemaRefs>

</xml_diff>